<commit_message>
Updated TDD for AI-Pathfinding assignment
- completed TDD except for Architecture diagram

- opened previous class project for AI NavMesh. Found it very strange.. Don't recognise 80% of the scripts in the project, but the game still plays as it did before without issue.
</commit_message>
<xml_diff>
--- a/AI/Assessment2/Pathfinding-TDD.docx
+++ b/AI/Assessment2/Pathfinding-TDD.docx
@@ -2090,15 +2090,7 @@
         <w:t>The purpose of this TDD is to learn and understand more about artificial intelligence and search algorithms</w:t>
       </w:r>
       <w:r>
-        <w:t xml:space="preserve"> by </w:t>
-      </w:r>
-      <w:proofErr w:type="spellStart"/>
-      <w:r>
-        <w:t>utilising</w:t>
-      </w:r>
-      <w:proofErr w:type="spellEnd"/>
-      <w:r>
-        <w:t xml:space="preserve"> a number of different game engine objects to present challenges to the AI agents for them to overcome while using the algorithm(s).</w:t>
+        <w:t xml:space="preserve"> by utilising a number of different game engine objects to present challenges to the AI agents for them to overcome while using the algorithm(s).</w:t>
       </w:r>
     </w:p>
     <w:p>
@@ -2493,15 +2485,7 @@
         <w:spacing w:before="0" w:line="240" w:lineRule="auto"/>
       </w:pPr>
       <w:r>
-        <w:t xml:space="preserve">The project will have a few key elements from classwork implemented such as the </w:t>
-      </w:r>
-      <w:proofErr w:type="spellStart"/>
-      <w:r>
-        <w:t>NavMesh</w:t>
-      </w:r>
-      <w:proofErr w:type="spellEnd"/>
-      <w:r>
-        <w:t xml:space="preserve"> and related components, as well as some of the code structure. There will be 3 AI agents: two key searchers and one agent searcher. The project will be structured within a constructed maze that the AI must navigate through; the key searcher agents will search for key pickups, and the agent searcher will search for the other AI agents.</w:t>
+        <w:t>The project will have a few key elements from classwork implemented such as the NavMesh and related components, as well as some of the code structure. There will be 3 AI agents: two key searchers and one agent searcher. The project will be structured within a constructed maze that the AI must navigate through; the key searcher agents will search for key pickups, and the agent searcher will search for the other AI agents.</w:t>
       </w:r>
     </w:p>
     <w:p>
@@ -2704,6 +2688,132 @@
     </w:p>
     <w:p>
       <w:pPr>
+        <w:spacing w:before="0" w:line="240" w:lineRule="auto"/>
+      </w:pPr>
+      <w:r>
+        <w:rPr>
+          <w:b/>
+          <w:bCs/>
+        </w:rPr>
+        <w:t>Machine Learning</w:t>
+      </w:r>
+    </w:p>
+    <w:p>
+      <w:pPr>
+        <w:spacing w:before="0" w:line="240" w:lineRule="auto"/>
+      </w:pPr>
+      <w:r>
+        <w:t>Essentially a field of Artificial Intelligence, in a broad sense, that defines and develops a machine’s ability to imitate human behaviour in complex task learning.</w:t>
+      </w:r>
+    </w:p>
+    <w:p>
+      <w:pPr>
+        <w:spacing w:before="0" w:line="240" w:lineRule="auto"/>
+      </w:pPr>
+      <w:r>
+        <w:rPr>
+          <w:b/>
+          <w:bCs/>
+        </w:rPr>
+        <w:t>Data Science</w:t>
+      </w:r>
+    </w:p>
+    <w:p>
+      <w:pPr>
+        <w:spacing w:before="0" w:line="240" w:lineRule="auto"/>
+      </w:pPr>
+      <w:r>
+        <w:t>An interdisciplinary field that uses scientific methods, processes, algorithms, and systems to extract knowledge and insights from the data in various forms, both structured(tables) and unstructured (images, videos).</w:t>
+      </w:r>
+    </w:p>
+    <w:p>
+      <w:pPr>
+        <w:spacing w:before="0" w:line="240" w:lineRule="auto"/>
+      </w:pPr>
+      <w:r>
+        <w:rPr>
+          <w:b/>
+          <w:bCs/>
+        </w:rPr>
+        <w:t>Pattern Recognition</w:t>
+      </w:r>
+    </w:p>
+    <w:p>
+      <w:pPr>
+        <w:spacing w:before="0" w:line="240" w:lineRule="auto"/>
+      </w:pPr>
+      <w:r>
+        <w:t>It is the automated recognition of patterns and regularities in the data.</w:t>
+      </w:r>
+    </w:p>
+    <w:p>
+      <w:pPr>
+        <w:spacing w:before="0" w:line="240" w:lineRule="auto"/>
+      </w:pPr>
+      <w:r>
+        <w:rPr>
+          <w:b/>
+          <w:bCs/>
+        </w:rPr>
+        <w:t>Computer Vision</w:t>
+      </w:r>
+    </w:p>
+    <w:p>
+      <w:pPr>
+        <w:spacing w:before="0" w:line="240" w:lineRule="auto"/>
+      </w:pPr>
+      <w:r>
+        <w:lastRenderedPageBreak/>
+        <w:t>A field of AI that applies machine learning to teach computers how to interpret data from captured images and video.</w:t>
+      </w:r>
+    </w:p>
+    <w:p>
+      <w:pPr>
+        <w:spacing w:before="0" w:line="240" w:lineRule="auto"/>
+      </w:pPr>
+      <w:r>
+        <w:rPr>
+          <w:b/>
+          <w:bCs/>
+        </w:rPr>
+        <w:t>Deep Learning</w:t>
+      </w:r>
+    </w:p>
+    <w:p>
+      <w:pPr>
+        <w:spacing w:before="0" w:line="240" w:lineRule="auto"/>
+      </w:pPr>
+      <w:r>
+        <w:t>A way for an AI, or machine, to practice machine learning in a way that imitates how humans gain certain types of knowledge and behaviours.</w:t>
+      </w:r>
+    </w:p>
+    <w:p>
+      <w:pPr>
+        <w:spacing w:before="0" w:line="240" w:lineRule="auto"/>
+      </w:pPr>
+      <w:r>
+        <w:rPr>
+          <w:b/>
+          <w:bCs/>
+        </w:rPr>
+        <w:t>AI Agent</w:t>
+      </w:r>
+    </w:p>
+    <w:p>
+      <w:pPr>
+        <w:spacing w:before="0" w:line="240" w:lineRule="auto"/>
+      </w:pPr>
+      <w:r>
+        <w:t>The entity that performs, executes, and behaves with the AI code and information. Within this project, it shall be a simple game object with the attached script.</w:t>
+      </w:r>
+    </w:p>
+    <w:p>
+      <w:pPr>
+        <w:spacing w:before="0" w:line="240" w:lineRule="auto"/>
+      </w:pPr>
+    </w:p>
+    <w:p>
+      <w:pPr>
         <w:pStyle w:val="ListParagraph"/>
         <w:numPr>
           <w:ilvl w:val="0"/>
@@ -2717,6 +2827,32 @@
     </w:p>
     <w:p>
       <w:pPr>
+        <w:spacing w:before="0" w:line="240" w:lineRule="auto"/>
+      </w:pPr>
+      <w:r>
+        <w:t xml:space="preserve">Algorithms are essentially step-by-step methods or procedures that are used for calculations, data processing, and automated reasoning. </w:t>
+      </w:r>
+    </w:p>
+    <w:p>
+      <w:pPr>
+        <w:spacing w:before="0" w:line="240" w:lineRule="auto"/>
+      </w:pPr>
+      <w:r>
+        <w:t>To use algorithms in code you would need code that calls and utilises those calculations and instructions to benefit the program, usually by passing other variables in or using the result of the algorithm for use in the code in which it was called.</w:t>
+      </w:r>
+      <w:r>
+        <w:t xml:space="preserve"> Often algorithms are written as methods in C#.</w:t>
+      </w:r>
+    </w:p>
+    <w:p>
+      <w:pPr>
+        <w:pStyle w:val="ListParagraph"/>
+        <w:spacing w:before="0" w:line="240" w:lineRule="auto"/>
+        <w:ind w:left="0"/>
+      </w:pPr>
+    </w:p>
+    <w:p>
+      <w:pPr>
         <w:pStyle w:val="ListParagraph"/>
         <w:numPr>
           <w:ilvl w:val="0"/>
@@ -2730,6 +2866,27 @@
     </w:p>
     <w:p>
       <w:pPr>
+        <w:spacing w:before="0" w:line="240" w:lineRule="auto"/>
+      </w:pPr>
+      <w:r>
+        <w:t>A search algorithm is a series of steps of calculations to locate specific data within a collection of data, such as finding a specific word in a book.</w:t>
+      </w:r>
+    </w:p>
+    <w:p>
+      <w:pPr>
+        <w:spacing w:before="0" w:line="240" w:lineRule="auto"/>
+      </w:pPr>
+      <w:r>
+        <w:t>A sort algorithm is a series of steps of calculations to analyse all the data in a collection and organise it based on specific requirements, for example, organising all the words in the book from shortest to longest in length.</w:t>
+      </w:r>
+    </w:p>
+    <w:p>
+      <w:pPr>
+        <w:spacing w:before="0" w:line="240" w:lineRule="auto"/>
+      </w:pPr>
+    </w:p>
+    <w:p>
+      <w:pPr>
         <w:pStyle w:val="ListParagraph"/>
         <w:numPr>
           <w:ilvl w:val="0"/>
@@ -2743,6 +2900,19 @@
     </w:p>
     <w:p>
       <w:pPr>
+        <w:spacing w:before="0" w:line="240" w:lineRule="auto"/>
+      </w:pPr>
+      <w:r>
+        <w:t>Big O notation as a concept can be applied to many philosophical categories of life, however when talking about AI specifically it relates to the upper boundaries or the largest scale of the code or data within the AI. In other words, it is used to describe the computation of executing time or space requirements grow based on the size of the input, and generally speaking, the “Big O Notation” is account for the worst case scenario and the largest limit of data and processing within time and space for the AI in question.</w:t>
+      </w:r>
+    </w:p>
+    <w:p>
+      <w:pPr>
+        <w:spacing w:before="0" w:line="240" w:lineRule="auto"/>
+      </w:pPr>
+    </w:p>
+    <w:p>
+      <w:pPr>
         <w:pStyle w:val="ListParagraph"/>
         <w:numPr>
           <w:ilvl w:val="0"/>
@@ -2756,6 +2926,62 @@
     </w:p>
     <w:p>
       <w:pPr>
+        <w:spacing w:before="0" w:line="240" w:lineRule="auto"/>
+      </w:pPr>
+      <w:r>
+        <w:rPr>
+          <w:b/>
+          <w:bCs/>
+        </w:rPr>
+        <w:t>Breadth First</w:t>
+      </w:r>
+      <w:r>
+        <w:t>: An algorithm that simply searches all path possibilities equally.</w:t>
+      </w:r>
+    </w:p>
+    <w:p>
+      <w:pPr>
+        <w:spacing w:before="0" w:line="240" w:lineRule="auto"/>
+      </w:pPr>
+      <w:r>
+        <w:rPr>
+          <w:b/>
+          <w:bCs/>
+        </w:rPr>
+        <w:t>Dijkstra</w:t>
+      </w:r>
+      <w:r>
+        <w:t>: An algorithm that eliminates searching paths that it deems unnecessary to search or less likely options to finding the shortest path to the objective.</w:t>
+      </w:r>
+    </w:p>
+    <w:p>
+      <w:pPr>
+        <w:spacing w:before="0" w:line="240" w:lineRule="auto"/>
+      </w:pPr>
+      <w:r>
+        <w:rPr>
+          <w:b/>
+          <w:bCs/>
+        </w:rPr>
+        <w:t>A*</w:t>
+      </w:r>
+      <w:r>
+        <w:t xml:space="preserve">: A modification of the Dijkstra algorithm, the A* algorithm searches for the shortest path to the objective as possible but also accounts for calculating an estimation of how far the origin to the objective distance </w:t>
+      </w:r>
+      <w:r>
+        <w:t>is and</w:t>
+      </w:r>
+      <w:r>
+        <w:t xml:space="preserve"> uses the distance from the origin to determine the best path to use.</w:t>
+      </w:r>
+    </w:p>
+    <w:p>
+      <w:pPr>
+        <w:spacing w:before="0" w:line="240" w:lineRule="auto"/>
+      </w:pPr>
+    </w:p>
+    <w:p>
+      <w:pPr>
         <w:pStyle w:val="ListParagraph"/>
         <w:numPr>
           <w:ilvl w:val="0"/>
@@ -2764,8 +2990,22 @@
         <w:spacing w:before="0" w:line="240" w:lineRule="auto"/>
       </w:pPr>
       <w:r>
+        <w:lastRenderedPageBreak/>
         <w:t>Describe how object-oriented programming and inheritance could be used to create AI.</w:t>
       </w:r>
+    </w:p>
+    <w:p>
+      <w:pPr>
+        <w:spacing w:before="0" w:line="240" w:lineRule="auto"/>
+      </w:pPr>
+      <w:r>
+        <w:t>Since OOP is a language where the programmatical objects simulate or relate to those in which the behaviours and states of real-world objects relate to each other, and inheritance is used to describe how children objects (or more specific objects) possess characteristics, data, behaviours, and state of their parent objects, then using these concepts with AI can prove very beneficial. Machine learning and AI is all about how a machine learns to imitate human behaviour and how humans learn that ability, and in a similar way, humans learn by way of relating real world and theoretical objects to each other and considering the differences, then storing that information for later. In this way, an AI can be taught to identify a parent object (a general concept or over-arching item such as ‘food’) and relate it to a child (or specific) object such as ‘chicken’. Using OOP and inheritance, it would be able to recognise that chicken is a child object of food, and would thus understand its base behaviours and state, but it could then learn and store chicken’s specific characteristics separate from its parent. I.E: what makes chicken different to food as a concept, or what makes chicken different to carrots.</w:t>
+      </w:r>
+    </w:p>
+    <w:p>
+      <w:pPr>
+        <w:spacing w:before="0" w:line="240" w:lineRule="auto"/>
+      </w:pPr>
     </w:p>
     <w:p>
       <w:pPr>
@@ -2777,8 +3017,105 @@
         <w:spacing w:before="0" w:line="240" w:lineRule="auto"/>
       </w:pPr>
       <w:r>
-        <w:t xml:space="preserve"> Outline the development process for creating AI strategies for NPCs in a game. </w:t>
-      </w:r>
+        <w:t xml:space="preserve"> Outline the development process for creating AI strategies for NPCs in a game.</w:t>
+      </w:r>
+    </w:p>
+    <w:p>
+      <w:pPr>
+        <w:pStyle w:val="ListParagraph"/>
+        <w:numPr>
+          <w:ilvl w:val="0"/>
+          <w:numId w:val="12"/>
+        </w:numPr>
+        <w:spacing w:before="0" w:line="240" w:lineRule="auto"/>
+      </w:pPr>
+      <w:r>
+        <w:t>Research existing AI in games</w:t>
+      </w:r>
+    </w:p>
+    <w:p>
+      <w:pPr>
+        <w:pStyle w:val="ListParagraph"/>
+        <w:numPr>
+          <w:ilvl w:val="0"/>
+          <w:numId w:val="12"/>
+        </w:numPr>
+        <w:spacing w:before="0" w:line="240" w:lineRule="auto"/>
+      </w:pPr>
+      <w:r>
+        <w:t>Think up a concept for an AI behaviour</w:t>
+      </w:r>
+    </w:p>
+    <w:p>
+      <w:pPr>
+        <w:pStyle w:val="ListParagraph"/>
+        <w:numPr>
+          <w:ilvl w:val="0"/>
+          <w:numId w:val="12"/>
+        </w:numPr>
+        <w:spacing w:before="0" w:line="240" w:lineRule="auto"/>
+      </w:pPr>
+      <w:r>
+        <w:t>Draw up a flowchart of behaviour for the AI</w:t>
+      </w:r>
+    </w:p>
+    <w:p>
+      <w:pPr>
+        <w:pStyle w:val="ListParagraph"/>
+        <w:numPr>
+          <w:ilvl w:val="0"/>
+          <w:numId w:val="12"/>
+        </w:numPr>
+        <w:spacing w:before="0" w:line="240" w:lineRule="auto"/>
+      </w:pPr>
+      <w:r>
+        <w:t>Draw up a UML diagram for its structure</w:t>
+      </w:r>
+    </w:p>
+    <w:p>
+      <w:pPr>
+        <w:pStyle w:val="ListParagraph"/>
+        <w:numPr>
+          <w:ilvl w:val="0"/>
+          <w:numId w:val="12"/>
+        </w:numPr>
+        <w:spacing w:before="0" w:line="240" w:lineRule="auto"/>
+      </w:pPr>
+      <w:r>
+        <w:t>Write pseudocode</w:t>
+      </w:r>
+    </w:p>
+    <w:p>
+      <w:pPr>
+        <w:pStyle w:val="ListParagraph"/>
+        <w:numPr>
+          <w:ilvl w:val="0"/>
+          <w:numId w:val="12"/>
+        </w:numPr>
+        <w:spacing w:before="0" w:line="240" w:lineRule="auto"/>
+      </w:pPr>
+      <w:r>
+        <w:t>Implement code</w:t>
+      </w:r>
+    </w:p>
+    <w:p>
+      <w:pPr>
+        <w:pStyle w:val="ListParagraph"/>
+        <w:numPr>
+          <w:ilvl w:val="0"/>
+          <w:numId w:val="12"/>
+        </w:numPr>
+        <w:spacing w:before="0" w:line="240" w:lineRule="auto"/>
+      </w:pPr>
+      <w:r>
+        <w:t>Test</w:t>
+      </w:r>
+    </w:p>
+    <w:p>
+      <w:pPr>
+        <w:pStyle w:val="ListParagraph"/>
+        <w:spacing w:before="0" w:line="240" w:lineRule="auto"/>
+      </w:pPr>
     </w:p>
     <w:p>
       <w:pPr>
@@ -2791,32 +3128,839 @@
       </w:pPr>
       <w:bookmarkStart w:id="20" w:name="_Toc100306773"/>
       <w:r>
+        <w:t>System Architecture</w:t>
+      </w:r>
+      <w:bookmarkEnd w:id="20"/>
+    </w:p>
+    <w:p>
+      <w:pPr>
+        <w:pStyle w:val="Heading2"/>
+      </w:pPr>
+      <w:bookmarkStart w:id="21" w:name="_Toc100306774"/>
+      <w:r>
+        <w:t>Architecture Diagram</w:t>
+      </w:r>
+      <w:bookmarkEnd w:id="21"/>
+    </w:p>
+    <w:p>
+      <w:pPr>
+        <w:spacing w:before="0" w:line="240" w:lineRule="auto"/>
+      </w:pPr>
+    </w:p>
+    <w:p>
+      <w:pPr>
+        <w:spacing w:before="0" w:line="240" w:lineRule="auto"/>
+      </w:pPr>
+      <w:r>
+        <w:t>/Diagram of the planned system – This is like a mind map or flow chart of what you are going to make or what you need to do/</w:t>
+      </w:r>
+    </w:p>
+    <w:p>
+      <w:pPr>
+        <w:spacing w:before="0" w:line="240" w:lineRule="auto"/>
+      </w:pPr>
+    </w:p>
+    <w:p>
+      <w:pPr>
+        <w:pStyle w:val="Heading2"/>
+      </w:pPr>
+      <w:bookmarkStart w:id="22" w:name="_Toc100306775"/>
+      <w:r>
+        <w:t>Interface/API Definitions</w:t>
+      </w:r>
+      <w:bookmarkEnd w:id="22"/>
+    </w:p>
+    <w:p>
+      <w:pPr>
+        <w:spacing w:before="0" w:line="240" w:lineRule="auto"/>
+      </w:pPr>
+    </w:p>
+    <w:p>
+      <w:pPr>
+        <w:shd w:val="clear" w:color="auto" w:fill="FFFFFF"/>
+        <w:spacing w:before="0" w:line="240" w:lineRule="auto"/>
+      </w:pPr>
+      <w:r>
+        <w:rPr>
+          <w:b/>
+          <w:bCs/>
+        </w:rPr>
         <w:lastRenderedPageBreak/>
-        <w:t>System Architecture</w:t>
-      </w:r>
-      <w:bookmarkEnd w:id="20"/>
+        <w:t>Components</w:t>
+      </w:r>
+      <w:r>
+        <w:t>:</w:t>
+      </w:r>
+    </w:p>
+    <w:p>
+      <w:pPr>
+        <w:pStyle w:val="ListParagraph"/>
+        <w:numPr>
+          <w:ilvl w:val="0"/>
+          <w:numId w:val="13"/>
+        </w:numPr>
+        <w:shd w:val="clear" w:color="auto" w:fill="FFFFFF"/>
+        <w:spacing w:before="0" w:line="240" w:lineRule="auto"/>
+      </w:pPr>
+      <w:r>
+        <w:rPr>
+          <w:b/>
+          <w:bCs/>
+        </w:rPr>
+        <w:t>Image</w:t>
+      </w:r>
+      <w:r>
+        <w:t xml:space="preserve"> (used to place and manipulate image files within the Unity editor and extend functionality to other components that make use of the Image component)</w:t>
+      </w:r>
+    </w:p>
+    <w:p>
+      <w:pPr>
+        <w:pStyle w:val="ListParagraph"/>
+        <w:shd w:val="clear" w:color="auto" w:fill="FFFFFF"/>
+        <w:spacing w:before="0" w:line="240" w:lineRule="auto"/>
+      </w:pPr>
+      <w:hyperlink r:id="rId9" w:history="1">
+        <w:r>
+          <w:rPr>
+            <w:rStyle w:val="Hyperlink"/>
+          </w:rPr>
+          <w:t>https://docs.unity3d.com/Packages/com.unity.ugui@1.0/manual/UIVisualComponents.html</w:t>
+        </w:r>
+      </w:hyperlink>
+    </w:p>
+    <w:p>
+      <w:pPr>
+        <w:pStyle w:val="ListParagraph"/>
+        <w:numPr>
+          <w:ilvl w:val="0"/>
+          <w:numId w:val="13"/>
+        </w:numPr>
+        <w:shd w:val="clear" w:color="auto" w:fill="FFFFFF"/>
+        <w:spacing w:before="0" w:line="240" w:lineRule="auto"/>
+        <w:rPr>
+          <w:b/>
+          <w:bCs/>
+        </w:rPr>
+      </w:pPr>
+      <w:r>
+        <w:rPr>
+          <w:b/>
+          <w:bCs/>
+        </w:rPr>
+        <w:t>Text</w:t>
+      </w:r>
+      <w:r>
+        <w:rPr>
+          <w:b/>
+          <w:bCs/>
+        </w:rPr>
+        <w:t xml:space="preserve"> Element </w:t>
+      </w:r>
+      <w:r>
+        <w:t>(used to display, define, and manipulate text within the Unity engine/editor)</w:t>
+      </w:r>
+    </w:p>
+    <w:p>
+      <w:pPr>
+        <w:pStyle w:val="ListParagraph"/>
+        <w:shd w:val="clear" w:color="auto" w:fill="FFFFFF"/>
+        <w:spacing w:before="0" w:line="240" w:lineRule="auto"/>
+      </w:pPr>
+      <w:hyperlink r:id="rId10" w:history="1">
+        <w:r>
+          <w:rPr>
+            <w:rStyle w:val="Hyperlink"/>
+          </w:rPr>
+          <w:t>https://docs.unity3d.com/ScriptReference/UIElements.TextElement.html</w:t>
+        </w:r>
+      </w:hyperlink>
+    </w:p>
+    <w:p>
+      <w:pPr>
+        <w:pStyle w:val="ListParagraph"/>
+        <w:numPr>
+          <w:ilvl w:val="0"/>
+          <w:numId w:val="13"/>
+        </w:numPr>
+        <w:shd w:val="clear" w:color="auto" w:fill="FFFFFF"/>
+        <w:spacing w:before="0" w:line="240" w:lineRule="auto"/>
+        <w:rPr>
+          <w:b/>
+          <w:bCs/>
+        </w:rPr>
+      </w:pPr>
+      <w:r>
+        <w:rPr>
+          <w:b/>
+          <w:bCs/>
+        </w:rPr>
+        <w:t>Button</w:t>
+      </w:r>
+      <w:r>
+        <w:t xml:space="preserve"> (used to run events on a click of the game object this component is attached to)</w:t>
+      </w:r>
+    </w:p>
+    <w:p>
+      <w:pPr>
+        <w:pStyle w:val="ListParagraph"/>
+        <w:shd w:val="clear" w:color="auto" w:fill="FFFFFF"/>
+        <w:spacing w:before="0" w:line="240" w:lineRule="auto"/>
+      </w:pPr>
+      <w:hyperlink r:id="rId11" w:history="1">
+        <w:r>
+          <w:rPr>
+            <w:rStyle w:val="Hyperlink"/>
+          </w:rPr>
+          <w:t>https://docs.unity3d.com/2018.3/Documentation/ScriptReference/UI.Button.html</w:t>
+        </w:r>
+      </w:hyperlink>
+    </w:p>
+    <w:p>
+      <w:pPr>
+        <w:pStyle w:val="ListParagraph"/>
+        <w:numPr>
+          <w:ilvl w:val="0"/>
+          <w:numId w:val="13"/>
+        </w:numPr>
+        <w:shd w:val="clear" w:color="auto" w:fill="FFFFFF"/>
+        <w:spacing w:before="0" w:line="240" w:lineRule="auto"/>
+      </w:pPr>
+      <w:r>
+        <w:rPr>
+          <w:b/>
+          <w:bCs/>
+        </w:rPr>
+        <w:t>Mesh Filter &amp; Mesh Renderer</w:t>
+      </w:r>
+      <w:r>
+        <w:t xml:space="preserve"> (used to render the GameObject the component is attached to and display it onscreen.)</w:t>
+      </w:r>
+    </w:p>
+    <w:p>
+      <w:pPr>
+        <w:pStyle w:val="ListParagraph"/>
+        <w:shd w:val="clear" w:color="auto" w:fill="FFFFFF"/>
+        <w:spacing w:before="0" w:line="240" w:lineRule="auto"/>
+      </w:pPr>
+      <w:hyperlink r:id="rId12" w:history="1">
+        <w:r>
+          <w:rPr>
+            <w:rStyle w:val="Hyperlink"/>
+          </w:rPr>
+          <w:t>https://docs.unity3d.com/Manual/class-MeshRenderer.html</w:t>
+        </w:r>
+      </w:hyperlink>
+    </w:p>
+    <w:p>
+      <w:pPr>
+        <w:pStyle w:val="ListParagraph"/>
+        <w:numPr>
+          <w:ilvl w:val="0"/>
+          <w:numId w:val="13"/>
+        </w:numPr>
+        <w:shd w:val="clear" w:color="auto" w:fill="FFFFFF"/>
+        <w:spacing w:before="0" w:line="240" w:lineRule="auto"/>
+        <w:rPr>
+          <w:b/>
+          <w:bCs/>
+        </w:rPr>
+      </w:pPr>
+      <w:r>
+        <w:rPr>
+          <w:b/>
+          <w:bCs/>
+        </w:rPr>
+        <w:t>Script</w:t>
+      </w:r>
+    </w:p>
+    <w:p>
+      <w:pPr>
+        <w:pStyle w:val="ListParagraph"/>
+        <w:shd w:val="clear" w:color="auto" w:fill="FFFFFF"/>
+        <w:spacing w:before="0" w:line="240" w:lineRule="auto"/>
+        <w:rPr>
+          <w:rStyle w:val="Hyperlink"/>
+        </w:rPr>
+      </w:pPr>
+      <w:hyperlink r:id="rId13" w:history="1">
+        <w:r>
+          <w:rPr>
+            <w:rStyle w:val="Hyperlink"/>
+          </w:rPr>
+          <w:t>https://docs.unity3d.com/ScriptReference/ScriptableObject.html</w:t>
+        </w:r>
+      </w:hyperlink>
+    </w:p>
+    <w:p>
+      <w:pPr>
+        <w:pStyle w:val="ListParagraph"/>
+        <w:numPr>
+          <w:ilvl w:val="0"/>
+          <w:numId w:val="13"/>
+        </w:numPr>
+        <w:shd w:val="clear" w:color="auto" w:fill="FFFFFF"/>
+        <w:spacing w:before="0" w:line="240" w:lineRule="auto"/>
+        <w:rPr>
+          <w:b/>
+          <w:bCs/>
+        </w:rPr>
+      </w:pPr>
+      <w:r>
+        <w:rPr>
+          <w:b/>
+          <w:bCs/>
+        </w:rPr>
+        <w:t>GameObject</w:t>
+      </w:r>
+      <w:r>
+        <w:t>: base class used to describe and define all entities in a Unity Scene)</w:t>
+      </w:r>
+    </w:p>
+    <w:p>
+      <w:pPr>
+        <w:pStyle w:val="ListParagraph"/>
+        <w:shd w:val="clear" w:color="auto" w:fill="FFFFFF"/>
+        <w:spacing w:before="0" w:line="240" w:lineRule="auto"/>
+        <w:rPr>
+          <w:rStyle w:val="Hyperlink"/>
+        </w:rPr>
+      </w:pPr>
+      <w:hyperlink r:id="rId14" w:history="1">
+        <w:r>
+          <w:rPr>
+            <w:rStyle w:val="Hyperlink"/>
+          </w:rPr>
+          <w:t>https://docs.unity3d.com/ScriptReference/GameObject.html</w:t>
+        </w:r>
+      </w:hyperlink>
+    </w:p>
+    <w:p>
+      <w:pPr>
+        <w:pStyle w:val="ListParagraph"/>
+        <w:numPr>
+          <w:ilvl w:val="0"/>
+          <w:numId w:val="13"/>
+        </w:numPr>
+        <w:shd w:val="clear" w:color="auto" w:fill="FFFFFF"/>
+        <w:spacing w:before="0" w:line="240" w:lineRule="auto"/>
+      </w:pPr>
+      <w:r>
+        <w:rPr>
+          <w:b/>
+          <w:bCs/>
+        </w:rPr>
+        <w:t>NavMeshAgent</w:t>
+      </w:r>
+      <w:r>
+        <w:t xml:space="preserve"> (used for mobile gameobjects to navigate pathfinding elements in the game)</w:t>
+      </w:r>
+    </w:p>
+    <w:p>
+      <w:pPr>
+        <w:pStyle w:val="ListParagraph"/>
+        <w:shd w:val="clear" w:color="auto" w:fill="FFFFFF"/>
+        <w:spacing w:before="0" w:line="240" w:lineRule="auto"/>
+      </w:pPr>
+      <w:hyperlink r:id="rId15" w:history="1">
+        <w:r>
+          <w:rPr>
+            <w:rStyle w:val="Hyperlink"/>
+          </w:rPr>
+          <w:t>https://docs.unity3d.com/ScriptReference/AI.NavMeshAgent.html</w:t>
+        </w:r>
+      </w:hyperlink>
+    </w:p>
+    <w:p>
+      <w:pPr>
+        <w:shd w:val="clear" w:color="auto" w:fill="FFFFFF"/>
+        <w:spacing w:before="0" w:line="240" w:lineRule="auto"/>
+      </w:pPr>
+      <w:r>
+        <w:rPr>
+          <w:b/>
+          <w:bCs/>
+        </w:rPr>
+        <w:t>Libraries</w:t>
+      </w:r>
+      <w:r>
+        <w:t>: (need links and descriptions of what the library allows you to do)</w:t>
+      </w:r>
+    </w:p>
+    <w:p>
+      <w:pPr>
+        <w:pStyle w:val="ListParagraph"/>
+        <w:numPr>
+          <w:ilvl w:val="0"/>
+          <w:numId w:val="13"/>
+        </w:numPr>
+        <w:shd w:val="clear" w:color="auto" w:fill="FFFFFF"/>
+        <w:spacing w:before="0" w:line="240" w:lineRule="auto"/>
+      </w:pPr>
+      <w:r>
+        <w:rPr>
+          <w:b/>
+          <w:bCs/>
+        </w:rPr>
+        <w:t>UnityEngine</w:t>
+      </w:r>
+      <w:r>
+        <w:t>: connect to Unity, attach scripts to objects, reference Unity components, access unity’s classes and methods</w:t>
+      </w:r>
+    </w:p>
+    <w:p>
+      <w:pPr>
+        <w:pStyle w:val="ListParagraph"/>
+        <w:shd w:val="clear" w:color="auto" w:fill="FFFFFF"/>
+        <w:spacing w:before="0" w:line="240" w:lineRule="auto"/>
+      </w:pPr>
+      <w:hyperlink r:id="rId16" w:history="1">
+        <w:r>
+          <w:rPr>
+            <w:rStyle w:val="Hyperlink"/>
+          </w:rPr>
+          <w:t>https://docs.unity3d.com/ScriptReference/index.html</w:t>
+        </w:r>
+      </w:hyperlink>
+    </w:p>
+    <w:p>
+      <w:pPr>
+        <w:pStyle w:val="ListParagraph"/>
+        <w:shd w:val="clear" w:color="auto" w:fill="FFFFFF"/>
+        <w:spacing w:before="0" w:line="240" w:lineRule="auto"/>
+      </w:pPr>
+      <w:hyperlink r:id="rId17" w:history="1">
+        <w:r>
+          <w:rPr>
+            <w:rStyle w:val="Hyperlink"/>
+          </w:rPr>
+          <w:t>https://docs.unity3d.com/Manual/ScriptingImportantClasses.html</w:t>
+        </w:r>
+      </w:hyperlink>
+    </w:p>
+    <w:p>
+      <w:pPr>
+        <w:pStyle w:val="ListParagraph"/>
+        <w:shd w:val="clear" w:color="auto" w:fill="FFFFFF"/>
+        <w:spacing w:before="0" w:line="240" w:lineRule="auto"/>
+      </w:pPr>
+      <w:hyperlink r:id="rId18" w:history="1">
+        <w:r>
+          <w:rPr>
+            <w:rStyle w:val="Hyperlink"/>
+          </w:rPr>
+          <w:t>https://answers.unity.com/questions/524862/why-does-one-need-to-use-unityengine.html</w:t>
+        </w:r>
+      </w:hyperlink>
+    </w:p>
+    <w:p>
+      <w:pPr>
+        <w:pStyle w:val="ListParagraph"/>
+        <w:numPr>
+          <w:ilvl w:val="0"/>
+          <w:numId w:val="13"/>
+        </w:numPr>
+        <w:shd w:val="clear" w:color="auto" w:fill="FFFFFF"/>
+        <w:spacing w:before="0" w:line="240" w:lineRule="auto"/>
+      </w:pPr>
+      <w:r>
+        <w:rPr>
+          <w:b/>
+          <w:bCs/>
+        </w:rPr>
+        <w:t>UnityEngine</w:t>
+      </w:r>
+      <w:r>
+        <w:t>.</w:t>
+      </w:r>
+      <w:r>
+        <w:rPr>
+          <w:b/>
+          <w:bCs/>
+        </w:rPr>
+        <w:t>UI</w:t>
+      </w:r>
+      <w:r>
+        <w:t>: to access the UI Canvas Components and manipulate gameplay user interfaces in Unity</w:t>
+      </w:r>
+    </w:p>
+    <w:p>
+      <w:pPr>
+        <w:pStyle w:val="ListParagraph"/>
+        <w:shd w:val="clear" w:color="auto" w:fill="FFFFFF"/>
+        <w:spacing w:before="0" w:line="240" w:lineRule="auto"/>
+        <w:rPr>
+          <w:rStyle w:val="Hyperlink"/>
+        </w:rPr>
+      </w:pPr>
+      <w:hyperlink r:id="rId19" w:history="1">
+        <w:r>
+          <w:rPr>
+            <w:rStyle w:val="Hyperlink"/>
+          </w:rPr>
+          <w:t>https://docs.unity3d.com/Manual/com.unity.ugui.html</w:t>
+        </w:r>
+      </w:hyperlink>
+    </w:p>
+    <w:p>
+      <w:pPr>
+        <w:pStyle w:val="ListParagraph"/>
+        <w:numPr>
+          <w:ilvl w:val="0"/>
+          <w:numId w:val="13"/>
+        </w:numPr>
+        <w:shd w:val="clear" w:color="auto" w:fill="FFFFFF"/>
+        <w:spacing w:before="0" w:line="240" w:lineRule="auto"/>
+      </w:pPr>
+      <w:r>
+        <w:rPr>
+          <w:b/>
+          <w:bCs/>
+        </w:rPr>
+        <w:t>UnityEngine.AI</w:t>
+      </w:r>
+      <w:r>
+        <w:t>: to access NavMesh components and properties and manipulate the AI agents, as well as utlising pathfinding.</w:t>
+      </w:r>
+    </w:p>
+    <w:p>
+      <w:pPr>
+        <w:pStyle w:val="ListParagraph"/>
+        <w:numPr>
+          <w:ilvl w:val="0"/>
+          <w:numId w:val="13"/>
+        </w:numPr>
+        <w:shd w:val="clear" w:color="auto" w:fill="FFFFFF"/>
+        <w:spacing w:before="0" w:line="240" w:lineRule="auto"/>
+      </w:pPr>
+      <w:hyperlink r:id="rId20" w:history="1">
+        <w:r>
+          <w:rPr>
+            <w:rStyle w:val="Hyperlink"/>
+          </w:rPr>
+          <w:t>https://docs.unity3d.com/ScriptReference/UnityEngine.AIModule.html</w:t>
+        </w:r>
+      </w:hyperlink>
+    </w:p>
+    <w:p>
+      <w:pPr>
+        <w:pStyle w:val="ListParagraph"/>
+        <w:numPr>
+          <w:ilvl w:val="0"/>
+          <w:numId w:val="13"/>
+        </w:numPr>
+        <w:shd w:val="clear" w:color="auto" w:fill="FFFFFF"/>
+        <w:spacing w:before="0" w:line="240" w:lineRule="auto"/>
+      </w:pPr>
+      <w:r>
+        <w:rPr>
+          <w:b/>
+          <w:bCs/>
+        </w:rPr>
+        <w:t>System</w:t>
+      </w:r>
+      <w:r>
+        <w:t xml:space="preserve">: to access parsing and conversion of data types (in relation to this project), but according to Microsoft: </w:t>
+      </w:r>
+      <w:r>
+        <w:rPr>
+          <w:i/>
+          <w:iCs/>
+        </w:rPr>
+        <w:t>“</w:t>
+      </w:r>
+      <w:r>
+        <w:rPr>
+          <w:i/>
+          <w:iCs/>
+        </w:rPr>
+        <w:t>Contains fundamental classes and base classes that define commonly-used value and reference data types, events and event handlers, interfaces, attributes, and processing exceptions</w:t>
+      </w:r>
+      <w:r>
+        <w:rPr>
+          <w:i/>
+          <w:iCs/>
+        </w:rPr>
+        <w:t>.”</w:t>
+      </w:r>
+    </w:p>
+    <w:p>
+      <w:pPr>
+        <w:pStyle w:val="ListParagraph"/>
+        <w:shd w:val="clear" w:color="auto" w:fill="FFFFFF"/>
+        <w:spacing w:before="0" w:line="240" w:lineRule="auto"/>
+      </w:pPr>
+      <w:hyperlink r:id="rId21" w:history="1">
+        <w:r>
+          <w:rPr>
+            <w:rStyle w:val="Hyperlink"/>
+          </w:rPr>
+          <w:t>https://docs.microsoft.com/en-us/dotnet/api/system?view=net-6.0</w:t>
+        </w:r>
+      </w:hyperlink>
+    </w:p>
+    <w:p>
+      <w:pPr>
+        <w:pStyle w:val="ListParagraph"/>
+        <w:numPr>
+          <w:ilvl w:val="0"/>
+          <w:numId w:val="13"/>
+        </w:numPr>
+        <w:shd w:val="clear" w:color="auto" w:fill="FFFFFF"/>
+        <w:spacing w:before="0" w:line="240" w:lineRule="auto"/>
+      </w:pPr>
+      <w:r>
+        <w:rPr>
+          <w:b/>
+          <w:bCs/>
+        </w:rPr>
+        <w:lastRenderedPageBreak/>
+        <w:t>System.Collections</w:t>
+      </w:r>
+      <w:r>
+        <w:t xml:space="preserve">: In relation to the project, allows us access to arrays, Microsoft: </w:t>
+      </w:r>
+      <w:r>
+        <w:rPr>
+          <w:i/>
+          <w:iCs/>
+        </w:rPr>
+        <w:t>“</w:t>
+      </w:r>
+      <w:r>
+        <w:rPr>
+          <w:i/>
+          <w:iCs/>
+        </w:rPr>
+        <w:t>Contains interfaces and classes that define various collections of objects, such as lists, queues, bit arrays, hash tables and dictionaries.</w:t>
+      </w:r>
+      <w:r>
+        <w:rPr>
+          <w:i/>
+          <w:iCs/>
+        </w:rPr>
+        <w:t>”</w:t>
+      </w:r>
+    </w:p>
+    <w:p>
+      <w:pPr>
+        <w:pStyle w:val="ListParagraph"/>
+        <w:shd w:val="clear" w:color="auto" w:fill="FFFFFF"/>
+        <w:spacing w:before="0" w:line="240" w:lineRule="auto"/>
+      </w:pPr>
+      <w:hyperlink r:id="rId22" w:history="1">
+        <w:r>
+          <w:rPr>
+            <w:rStyle w:val="Hyperlink"/>
+          </w:rPr>
+          <w:t>https://docs.microsoft.com/en-us/dotnet/api/system.collections?view=net-6.0</w:t>
+        </w:r>
+      </w:hyperlink>
+    </w:p>
+    <w:p>
+      <w:pPr>
+        <w:pStyle w:val="ListParagraph"/>
+        <w:numPr>
+          <w:ilvl w:val="0"/>
+          <w:numId w:val="13"/>
+        </w:numPr>
+        <w:shd w:val="clear" w:color="auto" w:fill="FFFFFF"/>
+        <w:spacing w:before="0" w:line="240" w:lineRule="auto"/>
+      </w:pPr>
+      <w:r>
+        <w:rPr>
+          <w:b/>
+          <w:bCs/>
+        </w:rPr>
+        <w:t>System.Collections.Generic</w:t>
+      </w:r>
+      <w:r>
+        <w:t xml:space="preserve">: in relation to this project it allows access to stronger typed (more generic) collections and methods for those collections (ie: List&lt;T&gt;, which would be much more useful for Sort()-ing through multiple specific game object types, versus an ArrayList). Microsoft: </w:t>
+      </w:r>
+      <w:r>
+        <w:rPr>
+          <w:i/>
+          <w:iCs/>
+        </w:rPr>
+        <w:t>“…</w:t>
+      </w:r>
+      <w:r>
+        <w:rPr>
+          <w:i/>
+          <w:iCs/>
+        </w:rPr>
+        <w:t>allow users to create strongly typed collections that provide better type safety and performance than non-generic strongly typed collections.</w:t>
+      </w:r>
+      <w:r>
+        <w:rPr>
+          <w:i/>
+          <w:iCs/>
+        </w:rPr>
+        <w:t>”</w:t>
+      </w:r>
+    </w:p>
+    <w:p>
+      <w:pPr>
+        <w:spacing w:before="0" w:line="240" w:lineRule="auto"/>
+        <w:ind w:left="709"/>
+      </w:pPr>
+      <w:hyperlink r:id="rId23" w:history="1">
+        <w:r>
+          <w:rPr>
+            <w:rStyle w:val="Hyperlink"/>
+          </w:rPr>
+          <w:t>https://docs.microsoft.com/en-us/dotnet/api/system.collections.generic?view=net-6.0</w:t>
+        </w:r>
+      </w:hyperlink>
+    </w:p>
+    <w:p>
+      <w:pPr>
+        <w:spacing w:before="0" w:line="240" w:lineRule="auto"/>
+      </w:pPr>
     </w:p>
     <w:p>
       <w:pPr>
         <w:pStyle w:val="Heading2"/>
       </w:pPr>
-      <w:bookmarkStart w:id="21" w:name="_Toc100306774"/>
-      <w:r>
-        <w:t>Architecture Diagram</w:t>
-      </w:r>
-      <w:bookmarkEnd w:id="21"/>
-    </w:p>
-    <w:p>
-      <w:pPr>
-        <w:spacing w:before="0" w:line="240" w:lineRule="auto"/>
-      </w:pPr>
-    </w:p>
-    <w:p>
-      <w:pPr>
-        <w:spacing w:before="0" w:line="240" w:lineRule="auto"/>
-      </w:pPr>
-      <w:r>
-        <w:t>/Diagram of the planned system – This is like a mind map or flow chart of what you are going to make or what you need to do/</w:t>
+      <w:bookmarkStart w:id="23" w:name="_Toc100306776"/>
+      <w:r>
+        <w:t>Risks</w:t>
+      </w:r>
+      <w:bookmarkEnd w:id="23"/>
+    </w:p>
+    <w:p>
+      <w:pPr>
+        <w:spacing w:before="0" w:line="240" w:lineRule="auto"/>
+      </w:pPr>
+    </w:p>
+    <w:p>
+      <w:pPr>
+        <w:pStyle w:val="ListParagraph"/>
+        <w:numPr>
+          <w:ilvl w:val="0"/>
+          <w:numId w:val="13"/>
+        </w:numPr>
+        <w:spacing w:before="0" w:line="240" w:lineRule="auto"/>
+      </w:pPr>
+      <w:r>
+        <w:t>The resulting graphical integrity of the game.</w:t>
+      </w:r>
+    </w:p>
+    <w:p>
+      <w:pPr>
+        <w:pStyle w:val="ListParagraph"/>
+        <w:numPr>
+          <w:ilvl w:val="0"/>
+          <w:numId w:val="13"/>
+        </w:numPr>
+        <w:spacing w:before="0" w:line="240" w:lineRule="auto"/>
+      </w:pPr>
+      <w:r>
+        <w:t>Properly incorporating the SOLID principles, especially DIP.</w:t>
+      </w:r>
+    </w:p>
+    <w:p>
+      <w:pPr>
+        <w:pStyle w:val="ListParagraph"/>
+        <w:numPr>
+          <w:ilvl w:val="0"/>
+          <w:numId w:val="13"/>
+        </w:numPr>
+        <w:spacing w:before="0" w:line="240" w:lineRule="auto"/>
+      </w:pPr>
+      <w:r>
+        <w:t>NavMesh and pathfinding is new</w:t>
+      </w:r>
+    </w:p>
+    <w:p>
+      <w:pPr>
+        <w:pStyle w:val="ListParagraph"/>
+        <w:spacing w:before="0" w:line="240" w:lineRule="auto"/>
+      </w:pPr>
+    </w:p>
+    <w:p>
+      <w:pPr>
+        <w:spacing w:before="0" w:line="240" w:lineRule="auto"/>
+      </w:pPr>
+      <w:r>
+        <w:t>Research to be done:</w:t>
+      </w:r>
+    </w:p>
+    <w:p>
+      <w:pPr>
+        <w:pStyle w:val="ListParagraph"/>
+        <w:numPr>
+          <w:ilvl w:val="0"/>
+          <w:numId w:val="13"/>
+        </w:numPr>
+        <w:spacing w:before="0" w:line="240" w:lineRule="auto"/>
+      </w:pPr>
+      <w:r>
+        <w:t>NavMesh manipulation/accessing</w:t>
+      </w:r>
+    </w:p>
+    <w:p>
+      <w:pPr>
+        <w:pStyle w:val="ListParagraph"/>
+        <w:numPr>
+          <w:ilvl w:val="0"/>
+          <w:numId w:val="13"/>
+        </w:numPr>
+        <w:spacing w:before="0" w:line="240" w:lineRule="auto"/>
+      </w:pPr>
+      <w:r>
+        <w:t>A* search algorithm and implementation</w:t>
+      </w:r>
+    </w:p>
+    <w:p>
+      <w:pPr>
+        <w:pStyle w:val="ListParagraph"/>
+        <w:numPr>
+          <w:ilvl w:val="0"/>
+          <w:numId w:val="13"/>
+        </w:numPr>
+        <w:spacing w:before="0" w:line="240" w:lineRule="auto"/>
+      </w:pPr>
+      <w:r>
+        <w:t>AI agent movement based on search algorithm results</w:t>
+      </w:r>
+    </w:p>
+    <w:p>
+      <w:pPr>
+        <w:pStyle w:val="ListParagraph"/>
+        <w:numPr>
+          <w:ilvl w:val="0"/>
+          <w:numId w:val="13"/>
+        </w:numPr>
+        <w:spacing w:before="0" w:line="240" w:lineRule="auto"/>
+      </w:pPr>
+      <w:r>
+        <w:t>Spawning an AI agent in a random location on areas only with baked NavMesh</w:t>
+      </w:r>
+    </w:p>
+    <w:p>
+      <w:pPr>
+        <w:pStyle w:val="ListParagraph"/>
+        <w:numPr>
+          <w:ilvl w:val="0"/>
+          <w:numId w:val="13"/>
+        </w:numPr>
+        <w:spacing w:before="0" w:line="240" w:lineRule="auto"/>
+      </w:pPr>
+      <w:r>
+        <w:t>Free roam camera controls</w:t>
+      </w:r>
+    </w:p>
+    <w:p>
+      <w:pPr>
+        <w:pStyle w:val="ListParagraph"/>
+        <w:numPr>
+          <w:ilvl w:val="0"/>
+          <w:numId w:val="13"/>
+        </w:numPr>
+        <w:spacing w:before="0" w:line="240" w:lineRule="auto"/>
+      </w:pPr>
+      <w:r>
+        <w:t>Playing different animations based on state</w:t>
       </w:r>
     </w:p>
     <w:p>
@@ -2828,86 +3972,6 @@
       <w:pPr>
         <w:pStyle w:val="Heading2"/>
       </w:pPr>
-      <w:bookmarkStart w:id="22" w:name="_Toc100306775"/>
-      <w:r>
-        <w:t>Interface/API Definitions</w:t>
-      </w:r>
-      <w:bookmarkEnd w:id="22"/>
-    </w:p>
-    <w:p>
-      <w:pPr>
-        <w:spacing w:before="0" w:line="240" w:lineRule="auto"/>
-      </w:pPr>
-    </w:p>
-    <w:p>
-      <w:pPr>
-        <w:spacing w:before="0" w:line="240" w:lineRule="auto"/>
-      </w:pPr>
-      <w:r>
-        <w:t xml:space="preserve">/ Describe the various components and libraries you will be using that are inbuilt into unity. For example, </w:t>
-      </w:r>
-      <w:proofErr w:type="spellStart"/>
-      <w:r>
-        <w:t>GameObject</w:t>
-      </w:r>
-      <w:proofErr w:type="spellEnd"/>
-      <w:r>
-        <w:t xml:space="preserve">, Image, </w:t>
-      </w:r>
-      <w:proofErr w:type="spellStart"/>
-      <w:r>
-        <w:t>SceneManagement</w:t>
-      </w:r>
-      <w:proofErr w:type="spellEnd"/>
-      <w:r>
-        <w:t xml:space="preserve">, </w:t>
-      </w:r>
-      <w:proofErr w:type="spellStart"/>
-      <w:r>
-        <w:t>UnityEngine</w:t>
-      </w:r>
-      <w:proofErr w:type="spellEnd"/>
-      <w:r>
-        <w:t>…etc. Link the Unity API Manual to show where to find information on those elements. /</w:t>
-      </w:r>
-    </w:p>
-    <w:p>
-      <w:pPr>
-        <w:spacing w:before="0" w:line="240" w:lineRule="auto"/>
-      </w:pPr>
-    </w:p>
-    <w:p>
-      <w:pPr>
-        <w:pStyle w:val="Heading2"/>
-      </w:pPr>
-      <w:bookmarkStart w:id="23" w:name="_Toc100306776"/>
-      <w:r>
-        <w:t>Risks</w:t>
-      </w:r>
-      <w:bookmarkEnd w:id="23"/>
-    </w:p>
-    <w:p>
-      <w:pPr>
-        <w:spacing w:before="0" w:line="240" w:lineRule="auto"/>
-      </w:pPr>
-    </w:p>
-    <w:p>
-      <w:pPr>
-        <w:spacing w:before="0" w:line="240" w:lineRule="auto"/>
-      </w:pPr>
-      <w:r>
-        <w:t>/ If there are any risks or unknowns, list them here. Also, if there is additional research to be done, mention that as well. /</w:t>
-      </w:r>
-    </w:p>
-    <w:p>
-      <w:pPr>
-        <w:spacing w:before="0" w:line="240" w:lineRule="auto"/>
-      </w:pPr>
-    </w:p>
-    <w:p>
-      <w:pPr>
-        <w:pStyle w:val="Heading2"/>
-      </w:pPr>
       <w:bookmarkStart w:id="24" w:name="_Toc100306777"/>
       <w:r>
         <w:t>Alternatives</w:t>
@@ -2921,10 +3985,15 @@
     </w:p>
     <w:p>
       <w:pPr>
-        <w:spacing w:before="0" w:line="240" w:lineRule="auto"/>
-      </w:pPr>
-      <w:r>
-        <w:t>/ If there are other potential solutions which were considered and rejected, list them here, as well as the reason why they were not chosen. /</w:t>
+        <w:pStyle w:val="ListParagraph"/>
+        <w:numPr>
+          <w:ilvl w:val="0"/>
+          <w:numId w:val="13"/>
+        </w:numPr>
+        <w:spacing w:before="0" w:line="240" w:lineRule="auto"/>
+      </w:pPr>
+      <w:r>
+        <w:t xml:space="preserve">The Dijkstra search algorithm: passed up due to the improvements that the A* algorithm has over it. </w:t>
       </w:r>
       <w:r>
         <w:br w:type="page"/>
@@ -3727,10 +4796,10 @@
       </w:pPr>
     </w:p>
     <w:sectPr>
-      <w:headerReference w:type="default" r:id="rId9"/>
-      <w:footerReference w:type="default" r:id="rId10"/>
-      <w:headerReference w:type="first" r:id="rId11"/>
-      <w:footerReference w:type="first" r:id="rId12"/>
+      <w:headerReference w:type="default" r:id="rId24"/>
+      <w:footerReference w:type="default" r:id="rId25"/>
+      <w:headerReference w:type="first" r:id="rId26"/>
+      <w:footerReference w:type="first" r:id="rId27"/>
       <w:pgSz w:w="12240" w:h="15840"/>
       <w:pgMar w:top="1080" w:right="1440" w:bottom="1080" w:left="1440" w:header="0" w:footer="720" w:gutter="0"/>
       <w:pgNumType w:start="1"/>
@@ -4595,6 +5664,118 @@
     </w:lvl>
   </w:abstractNum>
   <w:abstractNum w:abstractNumId="3" w15:restartNumberingAfterBreak="0">
+    <w:nsid w:val="278305C4"/>
+    <w:multiLevelType w:val="hybridMultilevel"/>
+    <w:tmpl w:val="86BA08B2"/>
+    <w:lvl w:ilvl="0" w:tplc="585C361E">
+      <w:numFmt w:val="bullet"/>
+      <w:lvlText w:val="-"/>
+      <w:lvlJc w:val="left"/>
+      <w:pPr>
+        <w:ind w:left="1080" w:hanging="360"/>
+      </w:pPr>
+      <w:rPr>
+        <w:rFonts w:ascii="Open Sans" w:eastAsia="Open Sans" w:hAnsi="Open Sans" w:cs="Open Sans" w:hint="default"/>
+      </w:rPr>
+    </w:lvl>
+    <w:lvl w:ilvl="1" w:tplc="08090003" w:tentative="1">
+      <w:start w:val="1"/>
+      <w:numFmt w:val="bullet"/>
+      <w:lvlText w:val="o"/>
+      <w:lvlJc w:val="left"/>
+      <w:pPr>
+        <w:ind w:left="1800" w:hanging="360"/>
+      </w:pPr>
+      <w:rPr>
+        <w:rFonts w:ascii="Courier New" w:hAnsi="Courier New" w:cs="Courier New" w:hint="default"/>
+      </w:rPr>
+    </w:lvl>
+    <w:lvl w:ilvl="2" w:tplc="08090005" w:tentative="1">
+      <w:start w:val="1"/>
+      <w:numFmt w:val="bullet"/>
+      <w:lvlText w:val=""/>
+      <w:lvlJc w:val="left"/>
+      <w:pPr>
+        <w:ind w:left="2520" w:hanging="360"/>
+      </w:pPr>
+      <w:rPr>
+        <w:rFonts w:ascii="Wingdings" w:hAnsi="Wingdings" w:hint="default"/>
+      </w:rPr>
+    </w:lvl>
+    <w:lvl w:ilvl="3" w:tplc="08090001" w:tentative="1">
+      <w:start w:val="1"/>
+      <w:numFmt w:val="bullet"/>
+      <w:lvlText w:val=""/>
+      <w:lvlJc w:val="left"/>
+      <w:pPr>
+        <w:ind w:left="3240" w:hanging="360"/>
+      </w:pPr>
+      <w:rPr>
+        <w:rFonts w:ascii="Symbol" w:hAnsi="Symbol" w:hint="default"/>
+      </w:rPr>
+    </w:lvl>
+    <w:lvl w:ilvl="4" w:tplc="08090003" w:tentative="1">
+      <w:start w:val="1"/>
+      <w:numFmt w:val="bullet"/>
+      <w:lvlText w:val="o"/>
+      <w:lvlJc w:val="left"/>
+      <w:pPr>
+        <w:ind w:left="3960" w:hanging="360"/>
+      </w:pPr>
+      <w:rPr>
+        <w:rFonts w:ascii="Courier New" w:hAnsi="Courier New" w:cs="Courier New" w:hint="default"/>
+      </w:rPr>
+    </w:lvl>
+    <w:lvl w:ilvl="5" w:tplc="08090005" w:tentative="1">
+      <w:start w:val="1"/>
+      <w:numFmt w:val="bullet"/>
+      <w:lvlText w:val=""/>
+      <w:lvlJc w:val="left"/>
+      <w:pPr>
+        <w:ind w:left="4680" w:hanging="360"/>
+      </w:pPr>
+      <w:rPr>
+        <w:rFonts w:ascii="Wingdings" w:hAnsi="Wingdings" w:hint="default"/>
+      </w:rPr>
+    </w:lvl>
+    <w:lvl w:ilvl="6" w:tplc="08090001" w:tentative="1">
+      <w:start w:val="1"/>
+      <w:numFmt w:val="bullet"/>
+      <w:lvlText w:val=""/>
+      <w:lvlJc w:val="left"/>
+      <w:pPr>
+        <w:ind w:left="5400" w:hanging="360"/>
+      </w:pPr>
+      <w:rPr>
+        <w:rFonts w:ascii="Symbol" w:hAnsi="Symbol" w:hint="default"/>
+      </w:rPr>
+    </w:lvl>
+    <w:lvl w:ilvl="7" w:tplc="08090003" w:tentative="1">
+      <w:start w:val="1"/>
+      <w:numFmt w:val="bullet"/>
+      <w:lvlText w:val="o"/>
+      <w:lvlJc w:val="left"/>
+      <w:pPr>
+        <w:ind w:left="6120" w:hanging="360"/>
+      </w:pPr>
+      <w:rPr>
+        <w:rFonts w:ascii="Courier New" w:hAnsi="Courier New" w:cs="Courier New" w:hint="default"/>
+      </w:rPr>
+    </w:lvl>
+    <w:lvl w:ilvl="8" w:tplc="08090005" w:tentative="1">
+      <w:start w:val="1"/>
+      <w:numFmt w:val="bullet"/>
+      <w:lvlText w:val=""/>
+      <w:lvlJc w:val="left"/>
+      <w:pPr>
+        <w:ind w:left="6840" w:hanging="360"/>
+      </w:pPr>
+      <w:rPr>
+        <w:rFonts w:ascii="Wingdings" w:hAnsi="Wingdings" w:hint="default"/>
+      </w:rPr>
+    </w:lvl>
+  </w:abstractNum>
+  <w:abstractNum w:abstractNumId="4" w15:restartNumberingAfterBreak="0">
     <w:nsid w:val="2E454663"/>
     <w:multiLevelType w:val="multilevel"/>
     <w:tmpl w:val="1350206E"/>
@@ -4707,7 +5888,120 @@
       </w:rPr>
     </w:lvl>
   </w:abstractNum>
-  <w:abstractNum w:abstractNumId="4" w15:restartNumberingAfterBreak="0">
+  <w:abstractNum w:abstractNumId="5" w15:restartNumberingAfterBreak="0">
+    <w:nsid w:val="371C5F6C"/>
+    <w:multiLevelType w:val="hybridMultilevel"/>
+    <w:tmpl w:val="5FA0DF8E"/>
+    <w:lvl w:ilvl="0" w:tplc="E79A998E">
+      <w:start w:val="22"/>
+      <w:numFmt w:val="bullet"/>
+      <w:lvlText w:val="-"/>
+      <w:lvlJc w:val="left"/>
+      <w:pPr>
+        <w:ind w:left="720" w:hanging="360"/>
+      </w:pPr>
+      <w:rPr>
+        <w:rFonts w:ascii="Open Sans" w:eastAsia="Open Sans" w:hAnsi="Open Sans" w:cs="Open Sans" w:hint="default"/>
+      </w:rPr>
+    </w:lvl>
+    <w:lvl w:ilvl="1" w:tplc="08090003" w:tentative="1">
+      <w:start w:val="1"/>
+      <w:numFmt w:val="bullet"/>
+      <w:lvlText w:val="o"/>
+      <w:lvlJc w:val="left"/>
+      <w:pPr>
+        <w:ind w:left="1440" w:hanging="360"/>
+      </w:pPr>
+      <w:rPr>
+        <w:rFonts w:ascii="Courier New" w:hAnsi="Courier New" w:cs="Courier New" w:hint="default"/>
+      </w:rPr>
+    </w:lvl>
+    <w:lvl w:ilvl="2" w:tplc="08090005" w:tentative="1">
+      <w:start w:val="1"/>
+      <w:numFmt w:val="bullet"/>
+      <w:lvlText w:val=""/>
+      <w:lvlJc w:val="left"/>
+      <w:pPr>
+        <w:ind w:left="2160" w:hanging="360"/>
+      </w:pPr>
+      <w:rPr>
+        <w:rFonts w:ascii="Wingdings" w:hAnsi="Wingdings" w:hint="default"/>
+      </w:rPr>
+    </w:lvl>
+    <w:lvl w:ilvl="3" w:tplc="08090001" w:tentative="1">
+      <w:start w:val="1"/>
+      <w:numFmt w:val="bullet"/>
+      <w:lvlText w:val=""/>
+      <w:lvlJc w:val="left"/>
+      <w:pPr>
+        <w:ind w:left="2880" w:hanging="360"/>
+      </w:pPr>
+      <w:rPr>
+        <w:rFonts w:ascii="Symbol" w:hAnsi="Symbol" w:hint="default"/>
+      </w:rPr>
+    </w:lvl>
+    <w:lvl w:ilvl="4" w:tplc="08090003" w:tentative="1">
+      <w:start w:val="1"/>
+      <w:numFmt w:val="bullet"/>
+      <w:lvlText w:val="o"/>
+      <w:lvlJc w:val="left"/>
+      <w:pPr>
+        <w:ind w:left="3600" w:hanging="360"/>
+      </w:pPr>
+      <w:rPr>
+        <w:rFonts w:ascii="Courier New" w:hAnsi="Courier New" w:cs="Courier New" w:hint="default"/>
+      </w:rPr>
+    </w:lvl>
+    <w:lvl w:ilvl="5" w:tplc="08090005" w:tentative="1">
+      <w:start w:val="1"/>
+      <w:numFmt w:val="bullet"/>
+      <w:lvlText w:val=""/>
+      <w:lvlJc w:val="left"/>
+      <w:pPr>
+        <w:ind w:left="4320" w:hanging="360"/>
+      </w:pPr>
+      <w:rPr>
+        <w:rFonts w:ascii="Wingdings" w:hAnsi="Wingdings" w:hint="default"/>
+      </w:rPr>
+    </w:lvl>
+    <w:lvl w:ilvl="6" w:tplc="08090001" w:tentative="1">
+      <w:start w:val="1"/>
+      <w:numFmt w:val="bullet"/>
+      <w:lvlText w:val=""/>
+      <w:lvlJc w:val="left"/>
+      <w:pPr>
+        <w:ind w:left="5040" w:hanging="360"/>
+      </w:pPr>
+      <w:rPr>
+        <w:rFonts w:ascii="Symbol" w:hAnsi="Symbol" w:hint="default"/>
+      </w:rPr>
+    </w:lvl>
+    <w:lvl w:ilvl="7" w:tplc="08090003" w:tentative="1">
+      <w:start w:val="1"/>
+      <w:numFmt w:val="bullet"/>
+      <w:lvlText w:val="o"/>
+      <w:lvlJc w:val="left"/>
+      <w:pPr>
+        <w:ind w:left="5760" w:hanging="360"/>
+      </w:pPr>
+      <w:rPr>
+        <w:rFonts w:ascii="Courier New" w:hAnsi="Courier New" w:cs="Courier New" w:hint="default"/>
+      </w:rPr>
+    </w:lvl>
+    <w:lvl w:ilvl="8" w:tplc="08090005" w:tentative="1">
+      <w:start w:val="1"/>
+      <w:numFmt w:val="bullet"/>
+      <w:lvlText w:val=""/>
+      <w:lvlJc w:val="left"/>
+      <w:pPr>
+        <w:ind w:left="6480" w:hanging="360"/>
+      </w:pPr>
+      <w:rPr>
+        <w:rFonts w:ascii="Wingdings" w:hAnsi="Wingdings" w:hint="default"/>
+      </w:rPr>
+    </w:lvl>
+  </w:abstractNum>
+  <w:abstractNum w:abstractNumId="6" w15:restartNumberingAfterBreak="0">
     <w:nsid w:val="46113906"/>
     <w:multiLevelType w:val="multilevel"/>
     <w:tmpl w:val="A08EEDD6"/>
@@ -4820,7 +6114,7 @@
       </w:rPr>
     </w:lvl>
   </w:abstractNum>
-  <w:abstractNum w:abstractNumId="5" w15:restartNumberingAfterBreak="0">
+  <w:abstractNum w:abstractNumId="7" w15:restartNumberingAfterBreak="0">
     <w:nsid w:val="47070CF1"/>
     <w:multiLevelType w:val="multilevel"/>
     <w:tmpl w:val="53601C18"/>
@@ -4933,7 +6227,7 @@
       </w:rPr>
     </w:lvl>
   </w:abstractNum>
-  <w:abstractNum w:abstractNumId="6" w15:restartNumberingAfterBreak="0">
+  <w:abstractNum w:abstractNumId="8" w15:restartNumberingAfterBreak="0">
     <w:nsid w:val="5C7427E0"/>
     <w:multiLevelType w:val="hybridMultilevel"/>
     <w:tmpl w:val="CB7870FA"/>
@@ -5046,7 +6340,7 @@
       </w:rPr>
     </w:lvl>
   </w:abstractNum>
-  <w:abstractNum w:abstractNumId="7" w15:restartNumberingAfterBreak="0">
+  <w:abstractNum w:abstractNumId="9" w15:restartNumberingAfterBreak="0">
     <w:nsid w:val="6EAD2BF7"/>
     <w:multiLevelType w:val="multilevel"/>
     <w:tmpl w:val="BD029D38"/>
@@ -5159,7 +6453,7 @@
       </w:rPr>
     </w:lvl>
   </w:abstractNum>
-  <w:abstractNum w:abstractNumId="8" w15:restartNumberingAfterBreak="0">
+  <w:abstractNum w:abstractNumId="10" w15:restartNumberingAfterBreak="0">
     <w:nsid w:val="73DF78F4"/>
     <w:multiLevelType w:val="hybridMultilevel"/>
     <w:tmpl w:val="9A36B27C"/>
@@ -5271,7 +6565,7 @@
       </w:rPr>
     </w:lvl>
   </w:abstractNum>
-  <w:abstractNum w:abstractNumId="9" w15:restartNumberingAfterBreak="0">
+  <w:abstractNum w:abstractNumId="11" w15:restartNumberingAfterBreak="0">
     <w:nsid w:val="743726D7"/>
     <w:multiLevelType w:val="multilevel"/>
     <w:tmpl w:val="6450A578"/>
@@ -5384,7 +6678,7 @@
       </w:rPr>
     </w:lvl>
   </w:abstractNum>
-  <w:abstractNum w:abstractNumId="10" w15:restartNumberingAfterBreak="0">
+  <w:abstractNum w:abstractNumId="12" w15:restartNumberingAfterBreak="0">
     <w:nsid w:val="76AD1B1D"/>
     <w:multiLevelType w:val="multilevel"/>
     <w:tmpl w:val="B9884F00"/>
@@ -5498,19 +6792,19 @@
     </w:lvl>
   </w:abstractNum>
   <w:num w:numId="1" w16cid:durableId="1623028078">
-    <w:abstractNumId w:val="3"/>
+    <w:abstractNumId w:val="4"/>
   </w:num>
   <w:num w:numId="2" w16cid:durableId="1273707216">
-    <w:abstractNumId w:val="4"/>
+    <w:abstractNumId w:val="6"/>
   </w:num>
   <w:num w:numId="3" w16cid:durableId="2082559200">
-    <w:abstractNumId w:val="7"/>
+    <w:abstractNumId w:val="9"/>
   </w:num>
   <w:num w:numId="4" w16cid:durableId="1101922834">
-    <w:abstractNumId w:val="9"/>
+    <w:abstractNumId w:val="11"/>
   </w:num>
   <w:num w:numId="5" w16cid:durableId="1231040116">
-    <w:abstractNumId w:val="5"/>
+    <w:abstractNumId w:val="7"/>
   </w:num>
   <w:num w:numId="6" w16cid:durableId="1617827030">
     <w:abstractNumId w:val="0"/>
@@ -5519,16 +6813,22 @@
     <w:abstractNumId w:val="1"/>
   </w:num>
   <w:num w:numId="8" w16cid:durableId="738018596">
-    <w:abstractNumId w:val="10"/>
+    <w:abstractNumId w:val="12"/>
   </w:num>
   <w:num w:numId="9" w16cid:durableId="398597809">
     <w:abstractNumId w:val="2"/>
   </w:num>
   <w:num w:numId="10" w16cid:durableId="2068843232">
-    <w:abstractNumId w:val="6"/>
+    <w:abstractNumId w:val="8"/>
   </w:num>
   <w:num w:numId="11" w16cid:durableId="1407189831">
-    <w:abstractNumId w:val="8"/>
+    <w:abstractNumId w:val="10"/>
+  </w:num>
+  <w:num w:numId="12" w16cid:durableId="1732583485">
+    <w:abstractNumId w:val="3"/>
+  </w:num>
+  <w:num w:numId="13" w16cid:durableId="726610089">
+    <w:abstractNumId w:val="5"/>
   </w:num>
 </w:numbering>
 </file>
@@ -6604,12 +7904,12 @@
     <w:pitch w:val="variable"/>
     <w:sig w:usb0="E0002EFF" w:usb1="C000785B" w:usb2="00000009" w:usb3="00000000" w:csb0="000001FF" w:csb1="00000000"/>
   </w:font>
-  <w:font w:name="Symbol">
-    <w:panose1 w:val="05050102010706020507"/>
-    <w:charset w:val="02"/>
-    <w:family w:val="roman"/>
+  <w:font w:name="Open Sans">
+    <w:altName w:val="Open Sans"/>
+    <w:charset w:val="00"/>
+    <w:family w:val="swiss"/>
     <w:pitch w:val="variable"/>
-    <w:sig w:usb0="00000000" w:usb1="10000000" w:usb2="00000000" w:usb3="00000000" w:csb0="80000000" w:csb1="00000000"/>
+    <w:sig w:usb0="E00002EF" w:usb1="4000205B" w:usb2="00000028" w:usb3="00000000" w:csb0="0000019F" w:csb1="00000000"/>
   </w:font>
   <w:font w:name="Courier New">
     <w:panose1 w:val="02070309020205020404"/>
@@ -6625,12 +7925,12 @@
     <w:pitch w:val="variable"/>
     <w:sig w:usb0="00000000" w:usb1="10000000" w:usb2="00000000" w:usb3="00000000" w:csb0="80000000" w:csb1="00000000"/>
   </w:font>
-  <w:font w:name="Open Sans">
-    <w:altName w:val="Open Sans"/>
-    <w:charset w:val="00"/>
-    <w:family w:val="swiss"/>
+  <w:font w:name="Symbol">
+    <w:panose1 w:val="05050102010706020507"/>
+    <w:charset w:val="02"/>
+    <w:family w:val="roman"/>
     <w:pitch w:val="variable"/>
-    <w:sig w:usb0="E00002EF" w:usb1="4000205B" w:usb2="00000028" w:usb3="00000000" w:csb0="0000019F" w:csb1="00000000"/>
+    <w:sig w:usb0="00000000" w:usb1="10000000" w:usb2="00000000" w:usb3="00000000" w:csb0="80000000" w:csb1="00000000"/>
   </w:font>
   <w:font w:name="PT Sans Narrow">
     <w:charset w:val="00"/>
@@ -6731,6 +8031,7 @@
   <w:rsids>
     <w:rsidRoot w:val="00451481"/>
     <w:rsid w:val="000F7710"/>
+    <w:rsid w:val="00105F17"/>
     <w:rsid w:val="00386B7B"/>
     <w:rsid w:val="00451481"/>
     <w:rsid w:val="004B6846"/>
@@ -6738,7 +8039,6 @@
     <w:rsid w:val="00862357"/>
     <w:rsid w:val="00863675"/>
     <w:rsid w:val="00A607F7"/>
-    <w:rsid w:val="00B257CE"/>
     <w:rsid w:val="00BC272F"/>
     <w:rsid w:val="00BE7C27"/>
   </w:rsids>

</xml_diff>

<commit_message>
Inserted Architecture diagram into TDD for AI Pathfinding assignment
</commit_message>
<xml_diff>
--- a/AI/Assessment2/Pathfinding-TDD.docx
+++ b/AI/Assessment2/Pathfinding-TDD.docx
@@ -2090,7 +2090,23 @@
         <w:t>The purpose of this TDD is to learn and understand more about artificial intelligence and search algorithms</w:t>
       </w:r>
       <w:r>
-        <w:t xml:space="preserve"> by utilising a number of different game engine objects to present challenges to the AI agents for them to overcome while using the algorithm(s).</w:t>
+        <w:t xml:space="preserve"> by </w:t>
+      </w:r>
+      <w:proofErr w:type="spellStart"/>
+      <w:r>
+        <w:t>utilising</w:t>
+      </w:r>
+      <w:proofErr w:type="spellEnd"/>
+      <w:r>
+        <w:t xml:space="preserve"> </w:t>
+      </w:r>
+      <w:proofErr w:type="gramStart"/>
+      <w:r>
+        <w:t>a number of</w:t>
+      </w:r>
+      <w:proofErr w:type="gramEnd"/>
+      <w:r>
+        <w:t xml:space="preserve"> different game engine objects to present challenges to the AI agents for them to overcome while using the algorithm(s).</w:t>
       </w:r>
     </w:p>
     <w:p>
@@ -2485,7 +2501,15 @@
         <w:spacing w:before="0" w:line="240" w:lineRule="auto"/>
       </w:pPr>
       <w:r>
-        <w:t>The project will have a few key elements from classwork implemented such as the NavMesh and related components, as well as some of the code structure. There will be 3 AI agents: two key searchers and one agent searcher. The project will be structured within a constructed maze that the AI must navigate through; the key searcher agents will search for key pickups, and the agent searcher will search for the other AI agents.</w:t>
+        <w:t xml:space="preserve">The project will have a few key elements from classwork implemented such as the </w:t>
+      </w:r>
+      <w:proofErr w:type="spellStart"/>
+      <w:r>
+        <w:t>NavMesh</w:t>
+      </w:r>
+      <w:proofErr w:type="spellEnd"/>
+      <w:r>
+        <w:t xml:space="preserve"> and related components, as well as some of the code structure. There will be 3 AI agents: two key searchers and one agent searcher. The project will be structured within a constructed maze that the AI must navigate through; the key searcher agents will search for key pickups, and the agent searcher will search for the other AI agents.</w:t>
       </w:r>
     </w:p>
     <w:p>
@@ -2703,7 +2727,15 @@
         <w:spacing w:before="0" w:line="240" w:lineRule="auto"/>
       </w:pPr>
       <w:r>
-        <w:t>Essentially a field of Artificial Intelligence, in a broad sense, that defines and develops a machine’s ability to imitate human behaviour in complex task learning.</w:t>
+        <w:t xml:space="preserve">Essentially a field of Artificial Intelligence, in a broad sense, that defines and develops a machine’s ability to imitate human </w:t>
+      </w:r>
+      <w:proofErr w:type="spellStart"/>
+      <w:r>
+        <w:t>behaviour</w:t>
+      </w:r>
+      <w:proofErr w:type="spellEnd"/>
+      <w:r>
+        <w:t xml:space="preserve"> in complex task learning.</w:t>
       </w:r>
     </w:p>
     <w:p>
@@ -2784,7 +2816,15 @@
         <w:spacing w:before="0" w:line="240" w:lineRule="auto"/>
       </w:pPr>
       <w:r>
-        <w:t>A way for an AI, or machine, to practice machine learning in a way that imitates how humans gain certain types of knowledge and behaviours.</w:t>
+        <w:t xml:space="preserve">A way for an AI, or machine, to practice machine learning in a way that imitates how humans gain certain types of knowledge and </w:t>
+      </w:r>
+      <w:proofErr w:type="spellStart"/>
+      <w:r>
+        <w:t>behaviours</w:t>
+      </w:r>
+      <w:proofErr w:type="spellEnd"/>
+      <w:r>
+        <w:t>.</w:t>
       </w:r>
     </w:p>
     <w:p>
@@ -2838,7 +2878,23 @@
         <w:spacing w:before="0" w:line="240" w:lineRule="auto"/>
       </w:pPr>
       <w:r>
-        <w:t>To use algorithms in code you would need code that calls and utilises those calculations and instructions to benefit the program, usually by passing other variables in or using the result of the algorithm for use in the code in which it was called.</w:t>
+        <w:t xml:space="preserve">To use algorithms in code you would need code that calls and </w:t>
+      </w:r>
+      <w:proofErr w:type="spellStart"/>
+      <w:r>
+        <w:t>utilises</w:t>
+      </w:r>
+      <w:proofErr w:type="spellEnd"/>
+      <w:r>
+        <w:t xml:space="preserve"> those calculations and instructions to benefit the program, usually </w:t>
+      </w:r>
+      <w:proofErr w:type="gramStart"/>
+      <w:r>
+        <w:t>by passing</w:t>
+      </w:r>
+      <w:proofErr w:type="gramEnd"/>
+      <w:r>
+        <w:t xml:space="preserve"> other variables in or using the result of the algorithm for use in the code in which it was called.</w:t>
       </w:r>
       <w:r>
         <w:t xml:space="preserve"> Often algorithms are written as methods in C#.</w:t>
@@ -2877,7 +2933,31 @@
         <w:spacing w:before="0" w:line="240" w:lineRule="auto"/>
       </w:pPr>
       <w:r>
-        <w:t>A sort algorithm is a series of steps of calculations to analyse all the data in a collection and organise it based on specific requirements, for example, organising all the words in the book from shortest to longest in length.</w:t>
+        <w:t xml:space="preserve">A sort algorithm is a series of steps of calculations to </w:t>
+      </w:r>
+      <w:proofErr w:type="spellStart"/>
+      <w:r>
+        <w:t>analyse</w:t>
+      </w:r>
+      <w:proofErr w:type="spellEnd"/>
+      <w:r>
+        <w:t xml:space="preserve"> all the data in a collection and </w:t>
+      </w:r>
+      <w:proofErr w:type="spellStart"/>
+      <w:r>
+        <w:t>organise</w:t>
+      </w:r>
+      <w:proofErr w:type="spellEnd"/>
+      <w:r>
+        <w:t xml:space="preserve"> it based on specific requirements, for example, </w:t>
+      </w:r>
+      <w:proofErr w:type="spellStart"/>
+      <w:r>
+        <w:t>organising</w:t>
+      </w:r>
+      <w:proofErr w:type="spellEnd"/>
+      <w:r>
+        <w:t xml:space="preserve"> all the words in the book from shortest to longest in length.</w:t>
       </w:r>
     </w:p>
     <w:p>
@@ -2903,7 +2983,15 @@
         <w:spacing w:before="0" w:line="240" w:lineRule="auto"/>
       </w:pPr>
       <w:r>
-        <w:t>Big O notation as a concept can be applied to many philosophical categories of life, however when talking about AI specifically it relates to the upper boundaries or the largest scale of the code or data within the AI. In other words, it is used to describe the computation of executing time or space requirements grow based on the size of the input, and generally speaking, the “Big O Notation” is account for the worst case scenario and the largest limit of data and processing within time and space for the AI in question.</w:t>
+        <w:t xml:space="preserve">Big O notation as a concept can be applied to many philosophical categories of life, however when talking about AI specifically it relates to the upper boundaries or the largest scale of the code or data within the AI. In other words, it is used to describe the computation of executing time or space requirements grow based on the size of the input, and generally speaking, the “Big O Notation” is account for the </w:t>
+      </w:r>
+      <w:proofErr w:type="gramStart"/>
+      <w:r>
+        <w:t>worst case</w:t>
+      </w:r>
+      <w:proofErr w:type="gramEnd"/>
+      <w:r>
+        <w:t xml:space="preserve"> scenario and the largest limit of data and processing within time and space for the AI in question.</w:t>
       </w:r>
     </w:p>
     <w:p>
@@ -2999,7 +3087,55 @@
         <w:spacing w:before="0" w:line="240" w:lineRule="auto"/>
       </w:pPr>
       <w:r>
-        <w:t>Since OOP is a language where the programmatical objects simulate or relate to those in which the behaviours and states of real-world objects relate to each other, and inheritance is used to describe how children objects (or more specific objects) possess characteristics, data, behaviours, and state of their parent objects, then using these concepts with AI can prove very beneficial. Machine learning and AI is all about how a machine learns to imitate human behaviour and how humans learn that ability, and in a similar way, humans learn by way of relating real world and theoretical objects to each other and considering the differences, then storing that information for later. In this way, an AI can be taught to identify a parent object (a general concept or over-arching item such as ‘food’) and relate it to a child (or specific) object such as ‘chicken’. Using OOP and inheritance, it would be able to recognise that chicken is a child object of food, and would thus understand its base behaviours and state, but it could then learn and store chicken’s specific characteristics separate from its parent. I.E: what makes chicken different to food as a concept, or what makes chicken different to carrots.</w:t>
+        <w:t xml:space="preserve">Since OOP is a language where the programmatical objects simulate or relate to those in which the </w:t>
+      </w:r>
+      <w:proofErr w:type="spellStart"/>
+      <w:r>
+        <w:t>behaviours</w:t>
+      </w:r>
+      <w:proofErr w:type="spellEnd"/>
+      <w:r>
+        <w:t xml:space="preserve"> and states of real-world objects relate to each other, and inheritance is used to describe how children objects (or more specific objects) possess characteristics, data, </w:t>
+      </w:r>
+      <w:proofErr w:type="spellStart"/>
+      <w:r>
+        <w:t>behaviours</w:t>
+      </w:r>
+      <w:proofErr w:type="spellEnd"/>
+      <w:r>
+        <w:t xml:space="preserve">, and state of their parent objects, then using these concepts with AI can prove very beneficial. Machine learning and AI is all about how a machine learns to imitate human </w:t>
+      </w:r>
+      <w:proofErr w:type="spellStart"/>
+      <w:r>
+        <w:t>behaviour</w:t>
+      </w:r>
+      <w:proofErr w:type="spellEnd"/>
+      <w:r>
+        <w:t xml:space="preserve"> and how humans learn that ability, and in a similar way, humans learn by way of relating real world and theoretical objects to each other and considering the differences, then storing that information for later. In this way, an AI can be taught to identify a parent object (a general concept or over-arching item such as ‘food’) and relate it to a child (or specific) object such as ‘chicken’. Using OOP and inheritance, it would be able to </w:t>
+      </w:r>
+      <w:proofErr w:type="spellStart"/>
+      <w:r>
+        <w:t>recognise</w:t>
+      </w:r>
+      <w:proofErr w:type="spellEnd"/>
+      <w:r>
+        <w:t xml:space="preserve"> that chicken is a child object of food, and would thus understand its base </w:t>
+      </w:r>
+      <w:proofErr w:type="spellStart"/>
+      <w:r>
+        <w:t>behaviours</w:t>
+      </w:r>
+      <w:proofErr w:type="spellEnd"/>
+      <w:r>
+        <w:t xml:space="preserve"> and state, but it could then </w:t>
+      </w:r>
+      <w:proofErr w:type="gramStart"/>
+      <w:r>
+        <w:t>learn</w:t>
+      </w:r>
+      <w:proofErr w:type="gramEnd"/>
+      <w:r>
+        <w:t xml:space="preserve"> and store chicken’s specific characteristics separate from its parent. I.E: what makes chicken different to food as a concept, or what makes chicken different to carrots.</w:t>
       </w:r>
     </w:p>
     <w:p>
@@ -3043,8 +3179,13 @@
         <w:spacing w:before="0" w:line="240" w:lineRule="auto"/>
       </w:pPr>
       <w:r>
-        <w:t>Think up a concept for an AI behaviour</w:t>
-      </w:r>
+        <w:t xml:space="preserve">Think up a concept for an AI </w:t>
+      </w:r>
+      <w:proofErr w:type="spellStart"/>
+      <w:r>
+        <w:t>behaviour</w:t>
+      </w:r>
+      <w:proofErr w:type="spellEnd"/>
     </w:p>
     <w:p>
       <w:pPr>
@@ -3056,7 +3197,15 @@
         <w:spacing w:before="0" w:line="240" w:lineRule="auto"/>
       </w:pPr>
       <w:r>
-        <w:t>Draw up a flowchart of behaviour for the AI</w:t>
+        <w:t xml:space="preserve">Draw up a flowchart of </w:t>
+      </w:r>
+      <w:proofErr w:type="spellStart"/>
+      <w:r>
+        <w:t>behaviour</w:t>
+      </w:r>
+      <w:proofErr w:type="spellEnd"/>
+      <w:r>
+        <w:t xml:space="preserve"> for the AI</w:t>
       </w:r>
     </w:p>
     <w:p>
@@ -3124,10 +3273,56 @@
     </w:p>
     <w:p>
       <w:pPr>
+        <w:spacing w:before="0" w:line="240" w:lineRule="auto"/>
+      </w:pPr>
+    </w:p>
+    <w:p>
+      <w:pPr>
+        <w:spacing w:before="0" w:line="240" w:lineRule="auto"/>
+      </w:pPr>
+    </w:p>
+    <w:p>
+      <w:pPr>
+        <w:spacing w:before="0" w:line="240" w:lineRule="auto"/>
+      </w:pPr>
+    </w:p>
+    <w:p>
+      <w:pPr>
+        <w:spacing w:before="0" w:line="240" w:lineRule="auto"/>
+      </w:pPr>
+    </w:p>
+    <w:p>
+      <w:pPr>
+        <w:spacing w:before="0" w:line="240" w:lineRule="auto"/>
+      </w:pPr>
+    </w:p>
+    <w:p>
+      <w:pPr>
+        <w:spacing w:before="0" w:line="240" w:lineRule="auto"/>
+      </w:pPr>
+    </w:p>
+    <w:p>
+      <w:pPr>
+        <w:spacing w:before="0" w:line="240" w:lineRule="auto"/>
+      </w:pPr>
+    </w:p>
+    <w:p>
+      <w:pPr>
+        <w:spacing w:before="0" w:line="240" w:lineRule="auto"/>
+      </w:pPr>
+    </w:p>
+    <w:p>
+      <w:pPr>
+        <w:spacing w:before="0" w:line="240" w:lineRule="auto"/>
+      </w:pPr>
+    </w:p>
+    <w:p>
+      <w:pPr>
         <w:pStyle w:val="Heading1"/>
       </w:pPr>
       <w:bookmarkStart w:id="20" w:name="_Toc100306773"/>
       <w:r>
+        <w:lastRenderedPageBreak/>
         <w:t>System Architecture</w:t>
       </w:r>
       <w:bookmarkEnd w:id="20"/>
@@ -3152,8 +3347,68 @@
         <w:spacing w:before="0" w:line="240" w:lineRule="auto"/>
       </w:pPr>
       <w:r>
-        <w:t>/Diagram of the planned system – This is like a mind map or flow chart of what you are going to make or what you need to do/</w:t>
-      </w:r>
+        <w:rPr>
+          <w:noProof/>
+        </w:rPr>
+        <w:drawing>
+          <wp:inline distT="0" distB="0" distL="0" distR="0" wp14:anchorId="5AE88B95" wp14:editId="45CC6140">
+            <wp:extent cx="5939790" cy="5780405"/>
+            <wp:effectExtent l="0" t="0" r="3810" b="0"/>
+            <wp:docPr id="2" name="Picture 2"/>
+            <wp:cNvGraphicFramePr>
+              <a:graphicFrameLocks xmlns:a="http://schemas.openxmlformats.org/drawingml/2006/main" noChangeAspect="1"/>
+            </wp:cNvGraphicFramePr>
+            <a:graphic xmlns:a="http://schemas.openxmlformats.org/drawingml/2006/main">
+              <a:graphicData uri="http://schemas.openxmlformats.org/drawingml/2006/picture">
+                <pic:pic xmlns:pic="http://schemas.openxmlformats.org/drawingml/2006/picture">
+                  <pic:nvPicPr>
+                    <pic:cNvPr id="0" name="Picture 1"/>
+                    <pic:cNvPicPr>
+                      <a:picLocks noChangeAspect="1" noChangeArrowheads="1"/>
+                    </pic:cNvPicPr>
+                  </pic:nvPicPr>
+                  <pic:blipFill>
+                    <a:blip r:embed="rId9">
+                      <a:extLst>
+                        <a:ext uri="{28A0092B-C50C-407E-A947-70E740481C1C}">
+                          <a14:useLocalDpi xmlns:a14="http://schemas.microsoft.com/office/drawing/2010/main" val="0"/>
+                        </a:ext>
+                      </a:extLst>
+                    </a:blip>
+                    <a:srcRect/>
+                    <a:stretch>
+                      <a:fillRect/>
+                    </a:stretch>
+                  </pic:blipFill>
+                  <pic:spPr bwMode="auto">
+                    <a:xfrm>
+                      <a:off x="0" y="0"/>
+                      <a:ext cx="5939790" cy="5780405"/>
+                    </a:xfrm>
+                    <a:prstGeom prst="rect">
+                      <a:avLst/>
+                    </a:prstGeom>
+                    <a:noFill/>
+                    <a:ln>
+                      <a:noFill/>
+                    </a:ln>
+                  </pic:spPr>
+                </pic:pic>
+              </a:graphicData>
+            </a:graphic>
+          </wp:inline>
+        </w:drawing>
+      </w:r>
+    </w:p>
+    <w:p>
+      <w:pPr>
+        <w:spacing w:before="0" w:line="240" w:lineRule="auto"/>
+      </w:pPr>
+    </w:p>
+    <w:p>
+      <w:pPr>
+        <w:spacing w:before="0" w:line="240" w:lineRule="auto"/>
+      </w:pPr>
     </w:p>
     <w:p>
       <w:pPr>
@@ -3166,6 +3421,7 @@
       </w:pPr>
       <w:bookmarkStart w:id="22" w:name="_Toc100306775"/>
       <w:r>
+        <w:lastRenderedPageBreak/>
         <w:t>Interface/API Definitions</w:t>
       </w:r>
       <w:bookmarkEnd w:id="22"/>
@@ -3185,7 +3441,6 @@
           <w:b/>
           <w:bCs/>
         </w:rPr>
-        <w:lastRenderedPageBreak/>
         <w:t>Components</w:t>
       </w:r>
       <w:r>
@@ -3219,7 +3474,7 @@
         <w:shd w:val="clear" w:color="auto" w:fill="FFFFFF"/>
         <w:spacing w:before="0" w:line="240" w:lineRule="auto"/>
       </w:pPr>
-      <w:hyperlink r:id="rId9" w:history="1">
+      <w:hyperlink r:id="rId10" w:history="1">
         <w:r>
           <w:rPr>
             <w:rStyle w:val="Hyperlink"/>
@@ -3266,7 +3521,7 @@
         <w:shd w:val="clear" w:color="auto" w:fill="FFFFFF"/>
         <w:spacing w:before="0" w:line="240" w:lineRule="auto"/>
       </w:pPr>
-      <w:hyperlink r:id="rId10" w:history="1">
+      <w:hyperlink r:id="rId11" w:history="1">
         <w:r>
           <w:rPr>
             <w:rStyle w:val="Hyperlink"/>
@@ -3306,7 +3561,7 @@
         <w:shd w:val="clear" w:color="auto" w:fill="FFFFFF"/>
         <w:spacing w:before="0" w:line="240" w:lineRule="auto"/>
       </w:pPr>
-      <w:hyperlink r:id="rId11" w:history="1">
+      <w:hyperlink r:id="rId12" w:history="1">
         <w:r>
           <w:rPr>
             <w:rStyle w:val="Hyperlink"/>
@@ -3333,7 +3588,15 @@
         <w:t>Mesh Filter &amp; Mesh Renderer</w:t>
       </w:r>
       <w:r>
-        <w:t xml:space="preserve"> (used to render the GameObject the component is attached to and display it onscreen.)</w:t>
+        <w:t xml:space="preserve"> (used to render the </w:t>
+      </w:r>
+      <w:proofErr w:type="spellStart"/>
+      <w:r>
+        <w:t>GameObject</w:t>
+      </w:r>
+      <w:proofErr w:type="spellEnd"/>
+      <w:r>
+        <w:t xml:space="preserve"> the component is attached to and display it onscreen.)</w:t>
       </w:r>
     </w:p>
     <w:p>
@@ -3342,7 +3605,7 @@
         <w:shd w:val="clear" w:color="auto" w:fill="FFFFFF"/>
         <w:spacing w:before="0" w:line="240" w:lineRule="auto"/>
       </w:pPr>
-      <w:hyperlink r:id="rId12" w:history="1">
+      <w:hyperlink r:id="rId13" w:history="1">
         <w:r>
           <w:rPr>
             <w:rStyle w:val="Hyperlink"/>
@@ -3382,7 +3645,7 @@
           <w:rStyle w:val="Hyperlink"/>
         </w:rPr>
       </w:pPr>
-      <w:hyperlink r:id="rId13" w:history="1">
+      <w:hyperlink r:id="rId14" w:history="1">
         <w:r>
           <w:rPr>
             <w:rStyle w:val="Hyperlink"/>
@@ -3405,6 +3668,7 @@
           <w:bCs/>
         </w:rPr>
       </w:pPr>
+      <w:proofErr w:type="spellStart"/>
       <w:r>
         <w:rPr>
           <w:b/>
@@ -3412,6 +3676,7 @@
         </w:rPr>
         <w:t>GameObject</w:t>
       </w:r>
+      <w:proofErr w:type="spellEnd"/>
       <w:r>
         <w:t>: base class used to describe and define all entities in a Unity Scene)</w:t>
       </w:r>
@@ -3425,7 +3690,7 @@
           <w:rStyle w:val="Hyperlink"/>
         </w:rPr>
       </w:pPr>
-      <w:hyperlink r:id="rId14" w:history="1">
+      <w:hyperlink r:id="rId15" w:history="1">
         <w:r>
           <w:rPr>
             <w:rStyle w:val="Hyperlink"/>
@@ -3444,6 +3709,7 @@
         <w:shd w:val="clear" w:color="auto" w:fill="FFFFFF"/>
         <w:spacing w:before="0" w:line="240" w:lineRule="auto"/>
       </w:pPr>
+      <w:proofErr w:type="spellStart"/>
       <w:r>
         <w:rPr>
           <w:b/>
@@ -3451,8 +3717,17 @@
         </w:rPr>
         <w:t>NavMeshAgent</w:t>
       </w:r>
-      <w:r>
-        <w:t xml:space="preserve"> (used for mobile gameobjects to navigate pathfinding elements in the game)</w:t>
+      <w:proofErr w:type="spellEnd"/>
+      <w:r>
+        <w:t xml:space="preserve"> (used for mobile </w:t>
+      </w:r>
+      <w:proofErr w:type="spellStart"/>
+      <w:r>
+        <w:t>gameobjects</w:t>
+      </w:r>
+      <w:proofErr w:type="spellEnd"/>
+      <w:r>
+        <w:t xml:space="preserve"> to navigate pathfinding elements in the game)</w:t>
       </w:r>
     </w:p>
     <w:p>
@@ -3461,7 +3736,7 @@
         <w:shd w:val="clear" w:color="auto" w:fill="FFFFFF"/>
         <w:spacing w:before="0" w:line="240" w:lineRule="auto"/>
       </w:pPr>
-      <w:hyperlink r:id="rId15" w:history="1">
+      <w:hyperlink r:id="rId16" w:history="1">
         <w:r>
           <w:rPr>
             <w:rStyle w:val="Hyperlink"/>
@@ -3496,6 +3771,7 @@
         <w:shd w:val="clear" w:color="auto" w:fill="FFFFFF"/>
         <w:spacing w:before="0" w:line="240" w:lineRule="auto"/>
       </w:pPr>
+      <w:proofErr w:type="spellStart"/>
       <w:r>
         <w:rPr>
           <w:b/>
@@ -3503,6 +3779,7 @@
         </w:rPr>
         <w:t>UnityEngine</w:t>
       </w:r>
+      <w:proofErr w:type="spellEnd"/>
       <w:r>
         <w:t>: connect to Unity, attach scripts to objects, reference Unity components, access unity’s classes and methods</w:t>
       </w:r>
@@ -3513,7 +3790,7 @@
         <w:shd w:val="clear" w:color="auto" w:fill="FFFFFF"/>
         <w:spacing w:before="0" w:line="240" w:lineRule="auto"/>
       </w:pPr>
-      <w:hyperlink r:id="rId16" w:history="1">
+      <w:hyperlink r:id="rId17" w:history="1">
         <w:r>
           <w:rPr>
             <w:rStyle w:val="Hyperlink"/>
@@ -3528,7 +3805,7 @@
         <w:shd w:val="clear" w:color="auto" w:fill="FFFFFF"/>
         <w:spacing w:before="0" w:line="240" w:lineRule="auto"/>
       </w:pPr>
-      <w:hyperlink r:id="rId17" w:history="1">
+      <w:hyperlink r:id="rId18" w:history="1">
         <w:r>
           <w:rPr>
             <w:rStyle w:val="Hyperlink"/>
@@ -3543,7 +3820,7 @@
         <w:shd w:val="clear" w:color="auto" w:fill="FFFFFF"/>
         <w:spacing w:before="0" w:line="240" w:lineRule="auto"/>
       </w:pPr>
-      <w:hyperlink r:id="rId18" w:history="1">
+      <w:hyperlink r:id="rId19" w:history="1">
         <w:r>
           <w:rPr>
             <w:rStyle w:val="Hyperlink"/>
@@ -3562,6 +3839,7 @@
         <w:shd w:val="clear" w:color="auto" w:fill="FFFFFF"/>
         <w:spacing w:before="0" w:line="240" w:lineRule="auto"/>
       </w:pPr>
+      <w:proofErr w:type="spellStart"/>
       <w:r>
         <w:rPr>
           <w:b/>
@@ -3579,6 +3857,7 @@
         </w:rPr>
         <w:t>UI</w:t>
       </w:r>
+      <w:proofErr w:type="spellEnd"/>
       <w:r>
         <w:t>: to access the UI Canvas Components and manipulate gameplay user interfaces in Unity</w:t>
       </w:r>
@@ -3592,7 +3871,7 @@
           <w:rStyle w:val="Hyperlink"/>
         </w:rPr>
       </w:pPr>
-      <w:hyperlink r:id="rId19" w:history="1">
+      <w:hyperlink r:id="rId20" w:history="1">
         <w:r>
           <w:rPr>
             <w:rStyle w:val="Hyperlink"/>
@@ -3619,7 +3898,23 @@
         <w:t>UnityEngine.AI</w:t>
       </w:r>
       <w:r>
-        <w:t>: to access NavMesh components and properties and manipulate the AI agents, as well as utlising pathfinding.</w:t>
+        <w:t xml:space="preserve">: to access </w:t>
+      </w:r>
+      <w:proofErr w:type="spellStart"/>
+      <w:r>
+        <w:t>NavMesh</w:t>
+      </w:r>
+      <w:proofErr w:type="spellEnd"/>
+      <w:r>
+        <w:t xml:space="preserve"> components and properties and manipulate the AI agents, as well as </w:t>
+      </w:r>
+      <w:proofErr w:type="spellStart"/>
+      <w:r>
+        <w:t>utlising</w:t>
+      </w:r>
+      <w:proofErr w:type="spellEnd"/>
+      <w:r>
+        <w:t xml:space="preserve"> pathfinding.</w:t>
       </w:r>
     </w:p>
     <w:p>
@@ -3632,7 +3927,7 @@
         <w:shd w:val="clear" w:color="auto" w:fill="FFFFFF"/>
         <w:spacing w:before="0" w:line="240" w:lineRule="auto"/>
       </w:pPr>
-      <w:hyperlink r:id="rId20" w:history="1">
+      <w:hyperlink r:id="rId21" w:history="1">
         <w:r>
           <w:rPr>
             <w:rStyle w:val="Hyperlink"/>
@@ -3689,7 +3984,7 @@
         <w:shd w:val="clear" w:color="auto" w:fill="FFFFFF"/>
         <w:spacing w:before="0" w:line="240" w:lineRule="auto"/>
       </w:pPr>
-      <w:hyperlink r:id="rId21" w:history="1">
+      <w:hyperlink r:id="rId22" w:history="1">
         <w:r>
           <w:rPr>
             <w:rStyle w:val="Hyperlink"/>
@@ -3708,14 +4003,15 @@
         <w:shd w:val="clear" w:color="auto" w:fill="FFFFFF"/>
         <w:spacing w:before="0" w:line="240" w:lineRule="auto"/>
       </w:pPr>
+      <w:proofErr w:type="spellStart"/>
       <w:r>
         <w:rPr>
           <w:b/>
           <w:bCs/>
         </w:rPr>
-        <w:lastRenderedPageBreak/>
         <w:t>System.Collections</w:t>
       </w:r>
+      <w:proofErr w:type="spellEnd"/>
       <w:r>
         <w:t xml:space="preserve">: In relation to the project, allows us access to arrays, Microsoft: </w:t>
       </w:r>
@@ -3747,7 +4043,7 @@
         <w:shd w:val="clear" w:color="auto" w:fill="FFFFFF"/>
         <w:spacing w:before="0" w:line="240" w:lineRule="auto"/>
       </w:pPr>
-      <w:hyperlink r:id="rId22" w:history="1">
+      <w:hyperlink r:id="rId23" w:history="1">
         <w:r>
           <w:rPr>
             <w:rStyle w:val="Hyperlink"/>
@@ -3766,6 +4062,8 @@
         <w:shd w:val="clear" w:color="auto" w:fill="FFFFFF"/>
         <w:spacing w:before="0" w:line="240" w:lineRule="auto"/>
       </w:pPr>
+      <w:proofErr w:type="spellStart"/>
+      <w:proofErr w:type="gramStart"/>
       <w:r>
         <w:rPr>
           <w:b/>
@@ -3773,8 +4071,34 @@
         </w:rPr>
         <w:t>System.Collections.Generic</w:t>
       </w:r>
-      <w:r>
-        <w:t xml:space="preserve">: in relation to this project it allows access to stronger typed (more generic) collections and methods for those collections (ie: List&lt;T&gt;, which would be much more useful for Sort()-ing through multiple specific game object types, versus an ArrayList). Microsoft: </w:t>
+      <w:proofErr w:type="spellEnd"/>
+      <w:proofErr w:type="gramEnd"/>
+      <w:r>
+        <w:t>: in relation to this project it allows access to stronger typed (more generic) collections and methods for those collections (</w:t>
+      </w:r>
+      <w:proofErr w:type="spellStart"/>
+      <w:r>
+        <w:t>ie</w:t>
+      </w:r>
+      <w:proofErr w:type="spellEnd"/>
+      <w:r>
+        <w:t>: List&lt;T&gt;, which would be much more useful for Sort()-</w:t>
+      </w:r>
+      <w:proofErr w:type="spellStart"/>
+      <w:r>
+        <w:t>ing</w:t>
+      </w:r>
+      <w:proofErr w:type="spellEnd"/>
+      <w:r>
+        <w:t xml:space="preserve"> through multiple specific game object types, versus an </w:t>
+      </w:r>
+      <w:proofErr w:type="spellStart"/>
+      <w:r>
+        <w:t>ArrayList</w:t>
+      </w:r>
+      <w:proofErr w:type="spellEnd"/>
+      <w:r>
+        <w:t xml:space="preserve">). Microsoft: </w:t>
       </w:r>
       <w:r>
         <w:rPr>
@@ -3803,7 +4127,7 @@
         <w:spacing w:before="0" w:line="240" w:lineRule="auto"/>
         <w:ind w:left="709"/>
       </w:pPr>
-      <w:hyperlink r:id="rId23" w:history="1">
+      <w:hyperlink r:id="rId24" w:history="1">
         <w:r>
           <w:rPr>
             <w:rStyle w:val="Hyperlink"/>
@@ -3867,8 +4191,13 @@
         </w:numPr>
         <w:spacing w:before="0" w:line="240" w:lineRule="auto"/>
       </w:pPr>
-      <w:r>
-        <w:t>NavMesh and pathfinding is new</w:t>
+      <w:proofErr w:type="spellStart"/>
+      <w:r>
+        <w:t>NavMesh</w:t>
+      </w:r>
+      <w:proofErr w:type="spellEnd"/>
+      <w:r>
+        <w:t xml:space="preserve"> and pathfinding is new</w:t>
       </w:r>
     </w:p>
     <w:p>
@@ -3894,8 +4223,13 @@
         </w:numPr>
         <w:spacing w:before="0" w:line="240" w:lineRule="auto"/>
       </w:pPr>
-      <w:r>
-        <w:t>NavMesh manipulation/accessing</w:t>
+      <w:proofErr w:type="spellStart"/>
+      <w:r>
+        <w:t>NavMesh</w:t>
+      </w:r>
+      <w:proofErr w:type="spellEnd"/>
+      <w:r>
+        <w:t xml:space="preserve"> manipulation/accessing</w:t>
       </w:r>
     </w:p>
     <w:p>
@@ -3934,8 +4268,13 @@
         <w:spacing w:before="0" w:line="240" w:lineRule="auto"/>
       </w:pPr>
       <w:r>
-        <w:t>Spawning an AI agent in a random location on areas only with baked NavMesh</w:t>
-      </w:r>
+        <w:t xml:space="preserve">Spawning an AI agent in a random location on areas only with baked </w:t>
+      </w:r>
+      <w:proofErr w:type="spellStart"/>
+      <w:r>
+        <w:t>NavMesh</w:t>
+      </w:r>
+      <w:proofErr w:type="spellEnd"/>
     </w:p>
     <w:p>
       <w:pPr>
@@ -4796,10 +5135,10 @@
       </w:pPr>
     </w:p>
     <w:sectPr>
-      <w:headerReference w:type="default" r:id="rId24"/>
-      <w:footerReference w:type="default" r:id="rId25"/>
-      <w:headerReference w:type="first" r:id="rId26"/>
-      <w:footerReference w:type="first" r:id="rId27"/>
+      <w:headerReference w:type="default" r:id="rId25"/>
+      <w:footerReference w:type="default" r:id="rId26"/>
+      <w:headerReference w:type="first" r:id="rId27"/>
+      <w:footerReference w:type="first" r:id="rId28"/>
       <w:pgSz w:w="12240" w:h="15840"/>
       <w:pgMar w:top="1080" w:right="1440" w:bottom="1080" w:left="1440" w:header="0" w:footer="720" w:gutter="0"/>
       <w:pgNumType w:start="1"/>
@@ -8031,11 +8370,11 @@
   <w:rsids>
     <w:rsidRoot w:val="00451481"/>
     <w:rsid w:val="000F7710"/>
-    <w:rsid w:val="00105F17"/>
     <w:rsid w:val="00386B7B"/>
     <w:rsid w:val="00451481"/>
     <w:rsid w:val="004B6846"/>
     <w:rsid w:val="005651C3"/>
+    <w:rsid w:val="006567F0"/>
     <w:rsid w:val="00862357"/>
     <w:rsid w:val="00863675"/>
     <w:rsid w:val="00A607F7"/>

</xml_diff>

<commit_message>
Updated TDD for AI Pathfinding
</commit_message>
<xml_diff>
--- a/AI/Assessment2/Pathfinding-TDD.docx
+++ b/AI/Assessment2/Pathfinding-TDD.docx
@@ -1,6 +1,6 @@
 
 <file path=word/document.xml><?xml version="1.0" encoding="utf-8"?>
-<w:document xmlns:wpc="http://schemas.microsoft.com/office/word/2010/wordprocessingCanvas" xmlns:cx="http://schemas.microsoft.com/office/drawing/2014/chartex" xmlns:cx1="http://schemas.microsoft.com/office/drawing/2015/9/8/chartex" xmlns:cx2="http://schemas.microsoft.com/office/drawing/2015/10/21/chartex" xmlns:cx3="http://schemas.microsoft.com/office/drawing/2016/5/9/chartex" xmlns:cx4="http://schemas.microsoft.com/office/drawing/2016/5/10/chartex" xmlns:cx5="http://schemas.microsoft.com/office/drawing/2016/5/11/chartex" xmlns:cx6="http://schemas.microsoft.com/office/drawing/2016/5/12/chartex" xmlns:cx7="http://schemas.microsoft.com/office/drawing/2016/5/13/chartex" xmlns:cx8="http://schemas.microsoft.com/office/drawing/2016/5/14/chartex" xmlns:mc="http://schemas.openxmlformats.org/markup-compatibility/2006" xmlns:aink="http://schemas.microsoft.com/office/drawing/2016/ink" xmlns:am3d="http://schemas.microsoft.com/office/drawing/2017/model3d" xmlns:o="urn:schemas-microsoft-com:office:office" xmlns:r="http://schemas.openxmlformats.org/officeDocument/2006/relationships" xmlns:m="http://schemas.openxmlformats.org/officeDocument/2006/math" xmlns:v="urn:schemas-microsoft-com:vml" xmlns:wp14="http://schemas.microsoft.com/office/word/2010/wordprocessingDrawing" xmlns:wp="http://schemas.openxmlformats.org/drawingml/2006/wordprocessingDrawing" xmlns:w10="urn:schemas-microsoft-com:office:word" xmlns:w="http://schemas.openxmlformats.org/wordprocessingml/2006/main" xmlns:w14="http://schemas.microsoft.com/office/word/2010/wordml" xmlns:w15="http://schemas.microsoft.com/office/word/2012/wordml" xmlns:w16cex="http://schemas.microsoft.com/office/word/2018/wordml/cex" xmlns:w16cid="http://schemas.microsoft.com/office/word/2016/wordml/cid" xmlns:w16="http://schemas.microsoft.com/office/word/2018/wordml" xmlns:w16sdtdh="http://schemas.microsoft.com/office/word/2020/wordml/sdtdatahash" xmlns:w16se="http://schemas.microsoft.com/office/word/2015/wordml/symex" xmlns:wpg="http://schemas.microsoft.com/office/word/2010/wordprocessingGroup" xmlns:wpi="http://schemas.microsoft.com/office/word/2010/wordprocessingInk" xmlns:wne="http://schemas.microsoft.com/office/word/2006/wordml" xmlns:wps="http://schemas.microsoft.com/office/word/2010/wordprocessingShape" mc:Ignorable="w14 w15 w16se w16cid w16 w16cex w16sdtdh wp14">
+<w:document xmlns:wpc="http://schemas.microsoft.com/office/word/2010/wordprocessingCanvas" xmlns:cx="http://schemas.microsoft.com/office/drawing/2014/chartex" xmlns:cx1="http://schemas.microsoft.com/office/drawing/2015/9/8/chartex" xmlns:cx2="http://schemas.microsoft.com/office/drawing/2015/10/21/chartex" xmlns:cx3="http://schemas.microsoft.com/office/drawing/2016/5/9/chartex" xmlns:cx4="http://schemas.microsoft.com/office/drawing/2016/5/10/chartex" xmlns:cx5="http://schemas.microsoft.com/office/drawing/2016/5/11/chartex" xmlns:cx6="http://schemas.microsoft.com/office/drawing/2016/5/12/chartex" xmlns:cx7="http://schemas.microsoft.com/office/drawing/2016/5/13/chartex" xmlns:cx8="http://schemas.microsoft.com/office/drawing/2016/5/14/chartex" xmlns:mc="http://schemas.openxmlformats.org/markup-compatibility/2006" xmlns:aink="http://schemas.microsoft.com/office/drawing/2016/ink" xmlns:am3d="http://schemas.microsoft.com/office/drawing/2017/model3d" xmlns:o="urn:schemas-microsoft-com:office:office" xmlns:oel="http://schemas.microsoft.com/office/2019/extlst" xmlns:r="http://schemas.openxmlformats.org/officeDocument/2006/relationships" xmlns:m="http://schemas.openxmlformats.org/officeDocument/2006/math" xmlns:v="urn:schemas-microsoft-com:vml" xmlns:wp14="http://schemas.microsoft.com/office/word/2010/wordprocessingDrawing" xmlns:wp="http://schemas.openxmlformats.org/drawingml/2006/wordprocessingDrawing" xmlns:w10="urn:schemas-microsoft-com:office:word" xmlns:w="http://schemas.openxmlformats.org/wordprocessingml/2006/main" xmlns:w14="http://schemas.microsoft.com/office/word/2010/wordml" xmlns:w15="http://schemas.microsoft.com/office/word/2012/wordml" xmlns:w16cex="http://schemas.microsoft.com/office/word/2018/wordml/cex" xmlns:w16cid="http://schemas.microsoft.com/office/word/2016/wordml/cid" xmlns:w16="http://schemas.microsoft.com/office/word/2018/wordml" xmlns:w16sdtdh="http://schemas.microsoft.com/office/word/2020/wordml/sdtdatahash" xmlns:w16se="http://schemas.microsoft.com/office/word/2015/wordml/symex" xmlns:wpg="http://schemas.microsoft.com/office/word/2010/wordprocessingGroup" xmlns:wpi="http://schemas.microsoft.com/office/word/2010/wordprocessingInk" xmlns:wne="http://schemas.microsoft.com/office/word/2006/wordml" xmlns:wps="http://schemas.microsoft.com/office/word/2010/wordprocessingShape" mc:Ignorable="w14 w15 w16se w16cid w16 w16cex w16sdtdh wp14">
   <w:background w:color="FFFFFF"/>
   <w:body>
     <w:p>
@@ -1170,7 +1170,7 @@
                 <w:noProof/>
                 <w:webHidden/>
               </w:rPr>
-              <w:t>4</w:t>
+              <w:t>5</w:t>
             </w:r>
             <w:r>
               <w:rPr>
@@ -1241,7 +1241,7 @@
                 <w:noProof/>
                 <w:webHidden/>
               </w:rPr>
-              <w:t>4</w:t>
+              <w:t>5</w:t>
             </w:r>
             <w:r>
               <w:rPr>
@@ -1312,7 +1312,7 @@
                 <w:noProof/>
                 <w:webHidden/>
               </w:rPr>
-              <w:t>4</w:t>
+              <w:t>5</w:t>
             </w:r>
             <w:r>
               <w:rPr>
@@ -1383,7 +1383,7 @@
                 <w:noProof/>
                 <w:webHidden/>
               </w:rPr>
-              <w:t>5</w:t>
+              <w:t>8</w:t>
             </w:r>
             <w:r>
               <w:rPr>
@@ -1454,7 +1454,7 @@
                 <w:noProof/>
                 <w:webHidden/>
               </w:rPr>
-              <w:t>5</w:t>
+              <w:t>8</w:t>
             </w:r>
             <w:r>
               <w:rPr>
@@ -1525,7 +1525,7 @@
                 <w:noProof/>
                 <w:webHidden/>
               </w:rPr>
-              <w:t>5</w:t>
+              <w:t>9</w:t>
             </w:r>
             <w:r>
               <w:rPr>
@@ -1596,7 +1596,7 @@
                 <w:noProof/>
                 <w:webHidden/>
               </w:rPr>
-              <w:t>5</w:t>
+              <w:t>10</w:t>
             </w:r>
             <w:r>
               <w:rPr>
@@ -1667,7 +1667,7 @@
                 <w:noProof/>
                 <w:webHidden/>
               </w:rPr>
-              <w:t>5</w:t>
+              <w:t>10</w:t>
             </w:r>
             <w:r>
               <w:rPr>
@@ -1738,7 +1738,7 @@
                 <w:noProof/>
                 <w:webHidden/>
               </w:rPr>
-              <w:t>6</w:t>
+              <w:t>11</w:t>
             </w:r>
             <w:r>
               <w:rPr>
@@ -1809,7 +1809,7 @@
                 <w:noProof/>
                 <w:webHidden/>
               </w:rPr>
-              <w:t>7</w:t>
+              <w:t>12</w:t>
             </w:r>
             <w:r>
               <w:rPr>
@@ -1880,7 +1880,7 @@
                 <w:noProof/>
                 <w:webHidden/>
               </w:rPr>
-              <w:t>7</w:t>
+              <w:t>12</w:t>
             </w:r>
             <w:r>
               <w:rPr>
@@ -1951,7 +1951,7 @@
                 <w:noProof/>
                 <w:webHidden/>
               </w:rPr>
-              <w:t>7</w:t>
+              <w:t>12</w:t>
             </w:r>
             <w:r>
               <w:rPr>
@@ -2009,20 +2009,17 @@
                 <w:noProof/>
                 <w:webHidden/>
               </w:rPr>
-            </w:r>
-            <w:r>
-              <w:rPr>
-                <w:noProof/>
-                <w:webHidden/>
-              </w:rPr>
               <w:fldChar w:fldCharType="separate"/>
             </w:r>
             <w:r>
               <w:rPr>
-                <w:noProof/>
-                <w:webHidden/>
-              </w:rPr>
-              <w:t>7</w:t>
+                <w:b/>
+                <w:bCs/>
+                <w:noProof/>
+                <w:webHidden/>
+                <w:lang w:val="en-US"/>
+              </w:rPr>
+              <w:t>Error! Bookmark not defined.</w:t>
             </w:r>
             <w:r>
               <w:rPr>
@@ -2090,23 +2087,7 @@
         <w:t>The purpose of this TDD is to learn and understand more about artificial intelligence and search algorithms</w:t>
       </w:r>
       <w:r>
-        <w:t xml:space="preserve"> by </w:t>
-      </w:r>
-      <w:proofErr w:type="spellStart"/>
-      <w:r>
-        <w:t>utilising</w:t>
-      </w:r>
-      <w:proofErr w:type="spellEnd"/>
-      <w:r>
-        <w:t xml:space="preserve"> </w:t>
-      </w:r>
-      <w:proofErr w:type="gramStart"/>
-      <w:r>
-        <w:t>a number of</w:t>
-      </w:r>
-      <w:proofErr w:type="gramEnd"/>
-      <w:r>
-        <w:t xml:space="preserve"> different game engine objects to present challenges to the AI agents for them to overcome while using the algorithm(s).</w:t>
+        <w:t xml:space="preserve"> by utilising a number of different game engine objects to present challenges to the AI agents for them to overcome while using the algorithm(s).</w:t>
       </w:r>
     </w:p>
     <w:p>
@@ -2177,10 +2158,7 @@
         <w:t xml:space="preserve"> </w:t>
       </w:r>
       <w:r>
-        <w:t>starting with this document</w:t>
-      </w:r>
-      <w:r>
-        <w:t xml:space="preserve">. I will be </w:t>
+        <w:t xml:space="preserve">starting with this document. I will be </w:t>
       </w:r>
       <w:r>
         <w:t>using Unity’s built in AI functions and incorporating the A* search algorithm</w:t>
@@ -2501,15 +2479,7 @@
         <w:spacing w:before="0" w:line="240" w:lineRule="auto"/>
       </w:pPr>
       <w:r>
-        <w:t xml:space="preserve">The project will have a few key elements from classwork implemented such as the </w:t>
-      </w:r>
-      <w:proofErr w:type="spellStart"/>
-      <w:r>
-        <w:t>NavMesh</w:t>
-      </w:r>
-      <w:proofErr w:type="spellEnd"/>
-      <w:r>
-        <w:t xml:space="preserve"> and related components, as well as some of the code structure. There will be 3 AI agents: two key searchers and one agent searcher. The project will be structured within a constructed maze that the AI must navigate through; the key searcher agents will search for key pickups, and the agent searcher will search for the other AI agents.</w:t>
+        <w:t>The project will have a few key elements from classwork implemented such as the NavMesh and related components, as well as some of the code structure. There will be 3 AI agents: two key searchers and one agent searcher. The project will be structured within a constructed maze that the AI must navigate through; the key searcher agents will search for key pickups, and the agent searcher will search for the other AI agents.</w:t>
       </w:r>
     </w:p>
     <w:p>
@@ -2579,16 +2549,7 @@
         <w:t xml:space="preserve">: </w:t>
       </w:r>
       <w:r>
-        <w:t>Intel Core i3-12100</w:t>
-      </w:r>
-      <w:r>
-        <w:t xml:space="preserve">, </w:t>
-      </w:r>
-      <w:r>
-        <w:t>AMD Ryzen 3 3300X</w:t>
-      </w:r>
-      <w:r>
-        <w:t>, or equivalent</w:t>
+        <w:t>Intel Core i3-12100, AMD Ryzen 3 3300X, or equivalent</w:t>
       </w:r>
     </w:p>
     <w:p>
@@ -2727,15 +2688,7 @@
         <w:spacing w:before="0" w:line="240" w:lineRule="auto"/>
       </w:pPr>
       <w:r>
-        <w:t xml:space="preserve">Essentially a field of Artificial Intelligence, in a broad sense, that defines and develops a machine’s ability to imitate human </w:t>
-      </w:r>
-      <w:proofErr w:type="spellStart"/>
-      <w:r>
-        <w:t>behaviour</w:t>
-      </w:r>
-      <w:proofErr w:type="spellEnd"/>
-      <w:r>
-        <w:t xml:space="preserve"> in complex task learning.</w:t>
+        <w:t>Essentially a field of Artificial Intelligence, in a broad sense, that defines and develops a machine’s ability to imitate human behaviour in complex task learning.</w:t>
       </w:r>
     </w:p>
     <w:p>
@@ -2816,15 +2769,7 @@
         <w:spacing w:before="0" w:line="240" w:lineRule="auto"/>
       </w:pPr>
       <w:r>
-        <w:t xml:space="preserve">A way for an AI, or machine, to practice machine learning in a way that imitates how humans gain certain types of knowledge and </w:t>
-      </w:r>
-      <w:proofErr w:type="spellStart"/>
-      <w:r>
-        <w:t>behaviours</w:t>
-      </w:r>
-      <w:proofErr w:type="spellEnd"/>
-      <w:r>
-        <w:t>.</w:t>
+        <w:t>A way for an AI, or machine, to practice machine learning in a way that imitates how humans gain certain types of knowledge and behaviours.</w:t>
       </w:r>
     </w:p>
     <w:p>
@@ -2878,23 +2823,7 @@
         <w:spacing w:before="0" w:line="240" w:lineRule="auto"/>
       </w:pPr>
       <w:r>
-        <w:t xml:space="preserve">To use algorithms in code you would need code that calls and </w:t>
-      </w:r>
-      <w:proofErr w:type="spellStart"/>
-      <w:r>
-        <w:t>utilises</w:t>
-      </w:r>
-      <w:proofErr w:type="spellEnd"/>
-      <w:r>
-        <w:t xml:space="preserve"> those calculations and instructions to benefit the program, usually </w:t>
-      </w:r>
-      <w:proofErr w:type="gramStart"/>
-      <w:r>
-        <w:t>by passing</w:t>
-      </w:r>
-      <w:proofErr w:type="gramEnd"/>
-      <w:r>
-        <w:t xml:space="preserve"> other variables in or using the result of the algorithm for use in the code in which it was called.</w:t>
+        <w:t>To use algorithms in code you would need code that calls and utilises those calculations and instructions to benefit the program, usually by passing other variables in or using the result of the algorithm for use in the code in which it was called.</w:t>
       </w:r>
       <w:r>
         <w:t xml:space="preserve"> Often algorithms are written as methods in C#.</w:t>
@@ -2933,31 +2862,7 @@
         <w:spacing w:before="0" w:line="240" w:lineRule="auto"/>
       </w:pPr>
       <w:r>
-        <w:t xml:space="preserve">A sort algorithm is a series of steps of calculations to </w:t>
-      </w:r>
-      <w:proofErr w:type="spellStart"/>
-      <w:r>
-        <w:t>analyse</w:t>
-      </w:r>
-      <w:proofErr w:type="spellEnd"/>
-      <w:r>
-        <w:t xml:space="preserve"> all the data in a collection and </w:t>
-      </w:r>
-      <w:proofErr w:type="spellStart"/>
-      <w:r>
-        <w:t>organise</w:t>
-      </w:r>
-      <w:proofErr w:type="spellEnd"/>
-      <w:r>
-        <w:t xml:space="preserve"> it based on specific requirements, for example, </w:t>
-      </w:r>
-      <w:proofErr w:type="spellStart"/>
-      <w:r>
-        <w:t>organising</w:t>
-      </w:r>
-      <w:proofErr w:type="spellEnd"/>
-      <w:r>
-        <w:t xml:space="preserve"> all the words in the book from shortest to longest in length.</w:t>
+        <w:t>A sort algorithm is a series of steps of calculations to analyse all the data in a collection and organise it based on specific requirements, for example, organising all the words in the book from shortest to longest in length.</w:t>
       </w:r>
     </w:p>
     <w:p>
@@ -2983,15 +2888,7 @@
         <w:spacing w:before="0" w:line="240" w:lineRule="auto"/>
       </w:pPr>
       <w:r>
-        <w:t xml:space="preserve">Big O notation as a concept can be applied to many philosophical categories of life, however when talking about AI specifically it relates to the upper boundaries or the largest scale of the code or data within the AI. In other words, it is used to describe the computation of executing time or space requirements grow based on the size of the input, and generally speaking, the “Big O Notation” is account for the </w:t>
-      </w:r>
-      <w:proofErr w:type="gramStart"/>
-      <w:r>
-        <w:t>worst case</w:t>
-      </w:r>
-      <w:proofErr w:type="gramEnd"/>
-      <w:r>
-        <w:t xml:space="preserve"> scenario and the largest limit of data and processing within time and space for the AI in question.</w:t>
+        <w:t>Big O notation as a concept can be applied to many philosophical categories of life, however when talking about AI specifically it relates to the upper boundaries or the largest scale of the code or data within the AI. In other words, it is used to describe the computation of executing time or space requirements grow based on the size of the input, and generally speaking, the “Big O Notation” is account for the worst case scenario and the largest limit of data and processing within time and space for the AI in question.</w:t>
       </w:r>
     </w:p>
     <w:p>
@@ -3087,55 +2984,7 @@
         <w:spacing w:before="0" w:line="240" w:lineRule="auto"/>
       </w:pPr>
       <w:r>
-        <w:t xml:space="preserve">Since OOP is a language where the programmatical objects simulate or relate to those in which the </w:t>
-      </w:r>
-      <w:proofErr w:type="spellStart"/>
-      <w:r>
-        <w:t>behaviours</w:t>
-      </w:r>
-      <w:proofErr w:type="spellEnd"/>
-      <w:r>
-        <w:t xml:space="preserve"> and states of real-world objects relate to each other, and inheritance is used to describe how children objects (or more specific objects) possess characteristics, data, </w:t>
-      </w:r>
-      <w:proofErr w:type="spellStart"/>
-      <w:r>
-        <w:t>behaviours</w:t>
-      </w:r>
-      <w:proofErr w:type="spellEnd"/>
-      <w:r>
-        <w:t xml:space="preserve">, and state of their parent objects, then using these concepts with AI can prove very beneficial. Machine learning and AI is all about how a machine learns to imitate human </w:t>
-      </w:r>
-      <w:proofErr w:type="spellStart"/>
-      <w:r>
-        <w:t>behaviour</w:t>
-      </w:r>
-      <w:proofErr w:type="spellEnd"/>
-      <w:r>
-        <w:t xml:space="preserve"> and how humans learn that ability, and in a similar way, humans learn by way of relating real world and theoretical objects to each other and considering the differences, then storing that information for later. In this way, an AI can be taught to identify a parent object (a general concept or over-arching item such as ‘food’) and relate it to a child (or specific) object such as ‘chicken’. Using OOP and inheritance, it would be able to </w:t>
-      </w:r>
-      <w:proofErr w:type="spellStart"/>
-      <w:r>
-        <w:t>recognise</w:t>
-      </w:r>
-      <w:proofErr w:type="spellEnd"/>
-      <w:r>
-        <w:t xml:space="preserve"> that chicken is a child object of food, and would thus understand its base </w:t>
-      </w:r>
-      <w:proofErr w:type="spellStart"/>
-      <w:r>
-        <w:t>behaviours</w:t>
-      </w:r>
-      <w:proofErr w:type="spellEnd"/>
-      <w:r>
-        <w:t xml:space="preserve"> and state, but it could then </w:t>
-      </w:r>
-      <w:proofErr w:type="gramStart"/>
-      <w:r>
-        <w:t>learn</w:t>
-      </w:r>
-      <w:proofErr w:type="gramEnd"/>
-      <w:r>
-        <w:t xml:space="preserve"> and store chicken’s specific characteristics separate from its parent. I.E: what makes chicken different to food as a concept, or what makes chicken different to carrots.</w:t>
+        <w:t>Since OOP is a language where the programmatical objects simulate or relate to those in which the behaviours and states of real-world objects relate to each other, and inheritance is used to describe how children objects (or more specific objects) possess characteristics, data, behaviours, and state of their parent objects, then using these concepts with AI can prove very beneficial. Machine learning and AI is all about how a machine learns to imitate human behaviour and how humans learn that ability, and in a similar way, humans learn by way of relating real world and theoretical objects to each other and considering the differences, then storing that information for later. In this way, an AI can be taught to identify a parent object (a general concept or over-arching item such as ‘food’) and relate it to a child (or specific) object such as ‘chicken’. Using OOP and inheritance, it would be able to recognise that chicken is a child object of food, and would thus understand its base behaviours and state, but it could then learn and store chicken’s specific characteristics separate from its parent. I.E: what makes chicken different to food as a concept, or what makes chicken different to carrots.</w:t>
       </w:r>
     </w:p>
     <w:p>
@@ -3179,13 +3028,8 @@
         <w:spacing w:before="0" w:line="240" w:lineRule="auto"/>
       </w:pPr>
       <w:r>
-        <w:t xml:space="preserve">Think up a concept for an AI </w:t>
-      </w:r>
-      <w:proofErr w:type="spellStart"/>
-      <w:r>
-        <w:t>behaviour</w:t>
-      </w:r>
-      <w:proofErr w:type="spellEnd"/>
+        <w:t>Think up a concept for an AI behaviour</w:t>
+      </w:r>
     </w:p>
     <w:p>
       <w:pPr>
@@ -3197,15 +3041,7 @@
         <w:spacing w:before="0" w:line="240" w:lineRule="auto"/>
       </w:pPr>
       <w:r>
-        <w:t xml:space="preserve">Draw up a flowchart of </w:t>
-      </w:r>
-      <w:proofErr w:type="spellStart"/>
-      <w:r>
-        <w:t>behaviour</w:t>
-      </w:r>
-      <w:proofErr w:type="spellEnd"/>
-      <w:r>
-        <w:t xml:space="preserve"> for the AI</w:t>
+        <w:t>Draw up a flowchart of behaviour for the AI</w:t>
       </w:r>
     </w:p>
     <w:p>
@@ -3588,15 +3424,7 @@
         <w:t>Mesh Filter &amp; Mesh Renderer</w:t>
       </w:r>
       <w:r>
-        <w:t xml:space="preserve"> (used to render the </w:t>
-      </w:r>
-      <w:proofErr w:type="spellStart"/>
-      <w:r>
-        <w:t>GameObject</w:t>
-      </w:r>
-      <w:proofErr w:type="spellEnd"/>
-      <w:r>
-        <w:t xml:space="preserve"> the component is attached to and display it onscreen.)</w:t>
+        <w:t xml:space="preserve"> (used to render the GameObject the component is attached to and display it onscreen.)</w:t>
       </w:r>
     </w:p>
     <w:p>
@@ -3668,7 +3496,6 @@
           <w:bCs/>
         </w:rPr>
       </w:pPr>
-      <w:proofErr w:type="spellStart"/>
       <w:r>
         <w:rPr>
           <w:b/>
@@ -3676,7 +3503,6 @@
         </w:rPr>
         <w:t>GameObject</w:t>
       </w:r>
-      <w:proofErr w:type="spellEnd"/>
       <w:r>
         <w:t>: base class used to describe and define all entities in a Unity Scene)</w:t>
       </w:r>
@@ -3709,7 +3535,6 @@
         <w:shd w:val="clear" w:color="auto" w:fill="FFFFFF"/>
         <w:spacing w:before="0" w:line="240" w:lineRule="auto"/>
       </w:pPr>
-      <w:proofErr w:type="spellStart"/>
       <w:r>
         <w:rPr>
           <w:b/>
@@ -3717,17 +3542,8 @@
         </w:rPr>
         <w:t>NavMeshAgent</w:t>
       </w:r>
-      <w:proofErr w:type="spellEnd"/>
-      <w:r>
-        <w:t xml:space="preserve"> (used for mobile </w:t>
-      </w:r>
-      <w:proofErr w:type="spellStart"/>
-      <w:r>
-        <w:t>gameobjects</w:t>
-      </w:r>
-      <w:proofErr w:type="spellEnd"/>
-      <w:r>
-        <w:t xml:space="preserve"> to navigate pathfinding elements in the game)</w:t>
+      <w:r>
+        <w:t xml:space="preserve"> (used for mobile gameobjects to navigate pathfinding elements in the game)</w:t>
       </w:r>
     </w:p>
     <w:p>
@@ -3771,7 +3587,6 @@
         <w:shd w:val="clear" w:color="auto" w:fill="FFFFFF"/>
         <w:spacing w:before="0" w:line="240" w:lineRule="auto"/>
       </w:pPr>
-      <w:proofErr w:type="spellStart"/>
       <w:r>
         <w:rPr>
           <w:b/>
@@ -3779,7 +3594,6 @@
         </w:rPr>
         <w:t>UnityEngine</w:t>
       </w:r>
-      <w:proofErr w:type="spellEnd"/>
       <w:r>
         <w:t>: connect to Unity, attach scripts to objects, reference Unity components, access unity’s classes and methods</w:t>
       </w:r>
@@ -3839,7 +3653,6 @@
         <w:shd w:val="clear" w:color="auto" w:fill="FFFFFF"/>
         <w:spacing w:before="0" w:line="240" w:lineRule="auto"/>
       </w:pPr>
-      <w:proofErr w:type="spellStart"/>
       <w:r>
         <w:rPr>
           <w:b/>
@@ -3857,7 +3670,6 @@
         </w:rPr>
         <w:t>UI</w:t>
       </w:r>
-      <w:proofErr w:type="spellEnd"/>
       <w:r>
         <w:t>: to access the UI Canvas Components and manipulate gameplay user interfaces in Unity</w:t>
       </w:r>
@@ -3898,23 +3710,7 @@
         <w:t>UnityEngine.AI</w:t>
       </w:r>
       <w:r>
-        <w:t xml:space="preserve">: to access </w:t>
-      </w:r>
-      <w:proofErr w:type="spellStart"/>
-      <w:r>
-        <w:t>NavMesh</w:t>
-      </w:r>
-      <w:proofErr w:type="spellEnd"/>
-      <w:r>
-        <w:t xml:space="preserve"> components and properties and manipulate the AI agents, as well as </w:t>
-      </w:r>
-      <w:proofErr w:type="spellStart"/>
-      <w:r>
-        <w:t>utlising</w:t>
-      </w:r>
-      <w:proofErr w:type="spellEnd"/>
-      <w:r>
-        <w:t xml:space="preserve"> pathfinding.</w:t>
+        <w:t>: to access NavMesh components and properties and manipulate the AI agents, as well as utlising pathfinding.</w:t>
       </w:r>
     </w:p>
     <w:p>
@@ -4003,7 +3799,6 @@
         <w:shd w:val="clear" w:color="auto" w:fill="FFFFFF"/>
         <w:spacing w:before="0" w:line="240" w:lineRule="auto"/>
       </w:pPr>
-      <w:proofErr w:type="spellStart"/>
       <w:r>
         <w:rPr>
           <w:b/>
@@ -4011,7 +3806,6 @@
         </w:rPr>
         <w:t>System.Collections</w:t>
       </w:r>
-      <w:proofErr w:type="spellEnd"/>
       <w:r>
         <w:t xml:space="preserve">: In relation to the project, allows us access to arrays, Microsoft: </w:t>
       </w:r>
@@ -4062,8 +3856,6 @@
         <w:shd w:val="clear" w:color="auto" w:fill="FFFFFF"/>
         <w:spacing w:before="0" w:line="240" w:lineRule="auto"/>
       </w:pPr>
-      <w:proofErr w:type="spellStart"/>
-      <w:proofErr w:type="gramStart"/>
       <w:r>
         <w:rPr>
           <w:b/>
@@ -4071,34 +3863,8 @@
         </w:rPr>
         <w:t>System.Collections.Generic</w:t>
       </w:r>
-      <w:proofErr w:type="spellEnd"/>
-      <w:proofErr w:type="gramEnd"/>
-      <w:r>
-        <w:t>: in relation to this project it allows access to stronger typed (more generic) collections and methods for those collections (</w:t>
-      </w:r>
-      <w:proofErr w:type="spellStart"/>
-      <w:r>
-        <w:t>ie</w:t>
-      </w:r>
-      <w:proofErr w:type="spellEnd"/>
-      <w:r>
-        <w:t>: List&lt;T&gt;, which would be much more useful for Sort()-</w:t>
-      </w:r>
-      <w:proofErr w:type="spellStart"/>
-      <w:r>
-        <w:t>ing</w:t>
-      </w:r>
-      <w:proofErr w:type="spellEnd"/>
-      <w:r>
-        <w:t xml:space="preserve"> through multiple specific game object types, versus an </w:t>
-      </w:r>
-      <w:proofErr w:type="spellStart"/>
-      <w:r>
-        <w:t>ArrayList</w:t>
-      </w:r>
-      <w:proofErr w:type="spellEnd"/>
-      <w:r>
-        <w:t xml:space="preserve">). Microsoft: </w:t>
+      <w:r>
+        <w:t xml:space="preserve">: in relation to this project it allows access to stronger typed (more generic) collections and methods for those collections (ie: List&lt;T&gt;, which would be much more useful for Sort()-ing through multiple specific game object types, versus an ArrayList). Microsoft: </w:t>
       </w:r>
       <w:r>
         <w:rPr>
@@ -4191,13 +3957,8 @@
         </w:numPr>
         <w:spacing w:before="0" w:line="240" w:lineRule="auto"/>
       </w:pPr>
-      <w:proofErr w:type="spellStart"/>
-      <w:r>
-        <w:t>NavMesh</w:t>
-      </w:r>
-      <w:proofErr w:type="spellEnd"/>
-      <w:r>
-        <w:t xml:space="preserve"> and pathfinding is new</w:t>
+      <w:r>
+        <w:t>NavMesh and pathfinding is new</w:t>
       </w:r>
     </w:p>
     <w:p>
@@ -4223,13 +3984,8 @@
         </w:numPr>
         <w:spacing w:before="0" w:line="240" w:lineRule="auto"/>
       </w:pPr>
-      <w:proofErr w:type="spellStart"/>
-      <w:r>
-        <w:t>NavMesh</w:t>
-      </w:r>
-      <w:proofErr w:type="spellEnd"/>
-      <w:r>
-        <w:t xml:space="preserve"> manipulation/accessing</w:t>
+      <w:r>
+        <w:t>NavMesh manipulation/accessing</w:t>
       </w:r>
     </w:p>
     <w:p>
@@ -4268,13 +4024,8 @@
         <w:spacing w:before="0" w:line="240" w:lineRule="auto"/>
       </w:pPr>
       <w:r>
-        <w:t xml:space="preserve">Spawning an AI agent in a random location on areas only with baked </w:t>
-      </w:r>
-      <w:proofErr w:type="spellStart"/>
-      <w:r>
-        <w:t>NavMesh</w:t>
-      </w:r>
-      <w:proofErr w:type="spellEnd"/>
+        <w:t>Spawning an AI agent in a random location on areas only with baked NavMesh</w:t>
+      </w:r>
     </w:p>
     <w:p>
       <w:pPr>
@@ -5110,27 +4861,6 @@
     </w:p>
     <w:p>
       <w:pPr>
-        <w:pStyle w:val="Heading2"/>
-      </w:pPr>
-      <w:bookmarkStart w:id="36" w:name="_Toc100306782"/>
-      <w:r>
-        <w:t>Reflection</w:t>
-      </w:r>
-      <w:bookmarkEnd w:id="36"/>
-    </w:p>
-    <w:p>
-      <w:r>
-        <w:t>/Provide a self-reflection on your performance</w:t>
-      </w:r>
-      <w:r>
-        <w:t>.</w:t>
-      </w:r>
-      <w:r>
-        <w:t xml:space="preserve"> /</w:t>
-      </w:r>
-    </w:p>
-    <w:p>
-      <w:pPr>
         <w:spacing w:before="0" w:line="240" w:lineRule="auto"/>
       </w:pPr>
     </w:p>
@@ -5150,7 +4880,7 @@
 </file>
 
 <file path=word/endnotes.xml><?xml version="1.0" encoding="utf-8"?>
-<w:endnotes xmlns:wpc="http://schemas.microsoft.com/office/word/2010/wordprocessingCanvas" xmlns:cx="http://schemas.microsoft.com/office/drawing/2014/chartex" xmlns:cx1="http://schemas.microsoft.com/office/drawing/2015/9/8/chartex" xmlns:cx2="http://schemas.microsoft.com/office/drawing/2015/10/21/chartex" xmlns:cx3="http://schemas.microsoft.com/office/drawing/2016/5/9/chartex" xmlns:cx4="http://schemas.microsoft.com/office/drawing/2016/5/10/chartex" xmlns:cx5="http://schemas.microsoft.com/office/drawing/2016/5/11/chartex" xmlns:cx6="http://schemas.microsoft.com/office/drawing/2016/5/12/chartex" xmlns:cx7="http://schemas.microsoft.com/office/drawing/2016/5/13/chartex" xmlns:cx8="http://schemas.microsoft.com/office/drawing/2016/5/14/chartex" xmlns:mc="http://schemas.openxmlformats.org/markup-compatibility/2006" xmlns:aink="http://schemas.microsoft.com/office/drawing/2016/ink" xmlns:am3d="http://schemas.microsoft.com/office/drawing/2017/model3d" xmlns:o="urn:schemas-microsoft-com:office:office" xmlns:r="http://schemas.openxmlformats.org/officeDocument/2006/relationships" xmlns:m="http://schemas.openxmlformats.org/officeDocument/2006/math" xmlns:v="urn:schemas-microsoft-com:vml" xmlns:wp14="http://schemas.microsoft.com/office/word/2010/wordprocessingDrawing" xmlns:wp="http://schemas.openxmlformats.org/drawingml/2006/wordprocessingDrawing" xmlns:w10="urn:schemas-microsoft-com:office:word" xmlns:w="http://schemas.openxmlformats.org/wordprocessingml/2006/main" xmlns:w14="http://schemas.microsoft.com/office/word/2010/wordml" xmlns:w15="http://schemas.microsoft.com/office/word/2012/wordml" xmlns:w16cex="http://schemas.microsoft.com/office/word/2018/wordml/cex" xmlns:w16cid="http://schemas.microsoft.com/office/word/2016/wordml/cid" xmlns:w16="http://schemas.microsoft.com/office/word/2018/wordml" xmlns:w16sdtdh="http://schemas.microsoft.com/office/word/2020/wordml/sdtdatahash" xmlns:w16se="http://schemas.microsoft.com/office/word/2015/wordml/symex" xmlns:wpg="http://schemas.microsoft.com/office/word/2010/wordprocessingGroup" xmlns:wpi="http://schemas.microsoft.com/office/word/2010/wordprocessingInk" xmlns:wne="http://schemas.microsoft.com/office/word/2006/wordml" xmlns:wps="http://schemas.microsoft.com/office/word/2010/wordprocessingShape" mc:Ignorable="w14 w15 w16se w16cid w16 w16cex w16sdtdh wp14">
+<w:endnotes xmlns:wpc="http://schemas.microsoft.com/office/word/2010/wordprocessingCanvas" xmlns:cx="http://schemas.microsoft.com/office/drawing/2014/chartex" xmlns:cx1="http://schemas.microsoft.com/office/drawing/2015/9/8/chartex" xmlns:cx2="http://schemas.microsoft.com/office/drawing/2015/10/21/chartex" xmlns:cx3="http://schemas.microsoft.com/office/drawing/2016/5/9/chartex" xmlns:cx4="http://schemas.microsoft.com/office/drawing/2016/5/10/chartex" xmlns:cx5="http://schemas.microsoft.com/office/drawing/2016/5/11/chartex" xmlns:cx6="http://schemas.microsoft.com/office/drawing/2016/5/12/chartex" xmlns:cx7="http://schemas.microsoft.com/office/drawing/2016/5/13/chartex" xmlns:cx8="http://schemas.microsoft.com/office/drawing/2016/5/14/chartex" xmlns:mc="http://schemas.openxmlformats.org/markup-compatibility/2006" xmlns:aink="http://schemas.microsoft.com/office/drawing/2016/ink" xmlns:am3d="http://schemas.microsoft.com/office/drawing/2017/model3d" xmlns:o="urn:schemas-microsoft-com:office:office" xmlns:oel="http://schemas.microsoft.com/office/2019/extlst" xmlns:r="http://schemas.openxmlformats.org/officeDocument/2006/relationships" xmlns:m="http://schemas.openxmlformats.org/officeDocument/2006/math" xmlns:v="urn:schemas-microsoft-com:vml" xmlns:wp14="http://schemas.microsoft.com/office/word/2010/wordprocessingDrawing" xmlns:wp="http://schemas.openxmlformats.org/drawingml/2006/wordprocessingDrawing" xmlns:w10="urn:schemas-microsoft-com:office:word" xmlns:w="http://schemas.openxmlformats.org/wordprocessingml/2006/main" xmlns:w14="http://schemas.microsoft.com/office/word/2010/wordml" xmlns:w15="http://schemas.microsoft.com/office/word/2012/wordml" xmlns:w16cex="http://schemas.microsoft.com/office/word/2018/wordml/cex" xmlns:w16cid="http://schemas.microsoft.com/office/word/2016/wordml/cid" xmlns:w16="http://schemas.microsoft.com/office/word/2018/wordml" xmlns:w16sdtdh="http://schemas.microsoft.com/office/word/2020/wordml/sdtdatahash" xmlns:w16se="http://schemas.microsoft.com/office/word/2015/wordml/symex" xmlns:wpg="http://schemas.microsoft.com/office/word/2010/wordprocessingGroup" xmlns:wpi="http://schemas.microsoft.com/office/word/2010/wordprocessingInk" xmlns:wne="http://schemas.microsoft.com/office/word/2006/wordml" xmlns:wps="http://schemas.microsoft.com/office/word/2010/wordprocessingShape" mc:Ignorable="w14 w15 w16se w16cid w16 w16cex w16sdtdh wp14">
   <w:endnote w:type="separator" w:id="-1">
     <w:p>
       <w:pPr>
@@ -5175,7 +4905,7 @@
 </file>
 
 <file path=word/footer1.xml><?xml version="1.0" encoding="utf-8"?>
-<w:ftr xmlns:wpc="http://schemas.microsoft.com/office/word/2010/wordprocessingCanvas" xmlns:cx="http://schemas.microsoft.com/office/drawing/2014/chartex" xmlns:cx1="http://schemas.microsoft.com/office/drawing/2015/9/8/chartex" xmlns:cx2="http://schemas.microsoft.com/office/drawing/2015/10/21/chartex" xmlns:cx3="http://schemas.microsoft.com/office/drawing/2016/5/9/chartex" xmlns:cx4="http://schemas.microsoft.com/office/drawing/2016/5/10/chartex" xmlns:cx5="http://schemas.microsoft.com/office/drawing/2016/5/11/chartex" xmlns:cx6="http://schemas.microsoft.com/office/drawing/2016/5/12/chartex" xmlns:cx7="http://schemas.microsoft.com/office/drawing/2016/5/13/chartex" xmlns:cx8="http://schemas.microsoft.com/office/drawing/2016/5/14/chartex" xmlns:mc="http://schemas.openxmlformats.org/markup-compatibility/2006" xmlns:aink="http://schemas.microsoft.com/office/drawing/2016/ink" xmlns:am3d="http://schemas.microsoft.com/office/drawing/2017/model3d" xmlns:o="urn:schemas-microsoft-com:office:office" xmlns:r="http://schemas.openxmlformats.org/officeDocument/2006/relationships" xmlns:m="http://schemas.openxmlformats.org/officeDocument/2006/math" xmlns:v="urn:schemas-microsoft-com:vml" xmlns:wp14="http://schemas.microsoft.com/office/word/2010/wordprocessingDrawing" xmlns:wp="http://schemas.openxmlformats.org/drawingml/2006/wordprocessingDrawing" xmlns:w10="urn:schemas-microsoft-com:office:word" xmlns:w="http://schemas.openxmlformats.org/wordprocessingml/2006/main" xmlns:w14="http://schemas.microsoft.com/office/word/2010/wordml" xmlns:w15="http://schemas.microsoft.com/office/word/2012/wordml" xmlns:w16cex="http://schemas.microsoft.com/office/word/2018/wordml/cex" xmlns:w16cid="http://schemas.microsoft.com/office/word/2016/wordml/cid" xmlns:w16="http://schemas.microsoft.com/office/word/2018/wordml" xmlns:w16sdtdh="http://schemas.microsoft.com/office/word/2020/wordml/sdtdatahash" xmlns:w16se="http://schemas.microsoft.com/office/word/2015/wordml/symex" xmlns:wpg="http://schemas.microsoft.com/office/word/2010/wordprocessingGroup" xmlns:wpi="http://schemas.microsoft.com/office/word/2010/wordprocessingInk" xmlns:wne="http://schemas.microsoft.com/office/word/2006/wordml" xmlns:wps="http://schemas.microsoft.com/office/word/2010/wordprocessingShape" mc:Ignorable="w14 w15 w16se w16cid w16 w16cex w16sdtdh wp14">
+<w:ftr xmlns:wpc="http://schemas.microsoft.com/office/word/2010/wordprocessingCanvas" xmlns:cx="http://schemas.microsoft.com/office/drawing/2014/chartex" xmlns:cx1="http://schemas.microsoft.com/office/drawing/2015/9/8/chartex" xmlns:cx2="http://schemas.microsoft.com/office/drawing/2015/10/21/chartex" xmlns:cx3="http://schemas.microsoft.com/office/drawing/2016/5/9/chartex" xmlns:cx4="http://schemas.microsoft.com/office/drawing/2016/5/10/chartex" xmlns:cx5="http://schemas.microsoft.com/office/drawing/2016/5/11/chartex" xmlns:cx6="http://schemas.microsoft.com/office/drawing/2016/5/12/chartex" xmlns:cx7="http://schemas.microsoft.com/office/drawing/2016/5/13/chartex" xmlns:cx8="http://schemas.microsoft.com/office/drawing/2016/5/14/chartex" xmlns:mc="http://schemas.openxmlformats.org/markup-compatibility/2006" xmlns:aink="http://schemas.microsoft.com/office/drawing/2016/ink" xmlns:am3d="http://schemas.microsoft.com/office/drawing/2017/model3d" xmlns:o="urn:schemas-microsoft-com:office:office" xmlns:oel="http://schemas.microsoft.com/office/2019/extlst" xmlns:r="http://schemas.openxmlformats.org/officeDocument/2006/relationships" xmlns:m="http://schemas.openxmlformats.org/officeDocument/2006/math" xmlns:v="urn:schemas-microsoft-com:vml" xmlns:wp14="http://schemas.microsoft.com/office/word/2010/wordprocessingDrawing" xmlns:wp="http://schemas.openxmlformats.org/drawingml/2006/wordprocessingDrawing" xmlns:w10="urn:schemas-microsoft-com:office:word" xmlns:w="http://schemas.openxmlformats.org/wordprocessingml/2006/main" xmlns:w14="http://schemas.microsoft.com/office/word/2010/wordml" xmlns:w15="http://schemas.microsoft.com/office/word/2012/wordml" xmlns:w16cex="http://schemas.microsoft.com/office/word/2018/wordml/cex" xmlns:w16cid="http://schemas.microsoft.com/office/word/2016/wordml/cid" xmlns:w16="http://schemas.microsoft.com/office/word/2018/wordml" xmlns:w16sdtdh="http://schemas.microsoft.com/office/word/2020/wordml/sdtdatahash" xmlns:w16se="http://schemas.microsoft.com/office/word/2015/wordml/symex" xmlns:wpg="http://schemas.microsoft.com/office/word/2010/wordprocessingGroup" xmlns:wpi="http://schemas.microsoft.com/office/word/2010/wordprocessingInk" xmlns:wne="http://schemas.microsoft.com/office/word/2006/wordml" xmlns:wps="http://schemas.microsoft.com/office/word/2010/wordprocessingShape" mc:Ignorable="w14 w15 w16se w16cid w16 w16cex w16sdtdh wp14">
   <w:p>
     <w:pPr>
       <w:pStyle w:val="Heading3"/>
@@ -5301,7 +5031,7 @@
 </file>
 
 <file path=word/footer2.xml><?xml version="1.0" encoding="utf-8"?>
-<w:ftr xmlns:wpc="http://schemas.microsoft.com/office/word/2010/wordprocessingCanvas" xmlns:cx="http://schemas.microsoft.com/office/drawing/2014/chartex" xmlns:cx1="http://schemas.microsoft.com/office/drawing/2015/9/8/chartex" xmlns:cx2="http://schemas.microsoft.com/office/drawing/2015/10/21/chartex" xmlns:cx3="http://schemas.microsoft.com/office/drawing/2016/5/9/chartex" xmlns:cx4="http://schemas.microsoft.com/office/drawing/2016/5/10/chartex" xmlns:cx5="http://schemas.microsoft.com/office/drawing/2016/5/11/chartex" xmlns:cx6="http://schemas.microsoft.com/office/drawing/2016/5/12/chartex" xmlns:cx7="http://schemas.microsoft.com/office/drawing/2016/5/13/chartex" xmlns:cx8="http://schemas.microsoft.com/office/drawing/2016/5/14/chartex" xmlns:mc="http://schemas.openxmlformats.org/markup-compatibility/2006" xmlns:aink="http://schemas.microsoft.com/office/drawing/2016/ink" xmlns:am3d="http://schemas.microsoft.com/office/drawing/2017/model3d" xmlns:o="urn:schemas-microsoft-com:office:office" xmlns:r="http://schemas.openxmlformats.org/officeDocument/2006/relationships" xmlns:m="http://schemas.openxmlformats.org/officeDocument/2006/math" xmlns:v="urn:schemas-microsoft-com:vml" xmlns:wp14="http://schemas.microsoft.com/office/word/2010/wordprocessingDrawing" xmlns:wp="http://schemas.openxmlformats.org/drawingml/2006/wordprocessingDrawing" xmlns:w10="urn:schemas-microsoft-com:office:word" xmlns:w="http://schemas.openxmlformats.org/wordprocessingml/2006/main" xmlns:w14="http://schemas.microsoft.com/office/word/2010/wordml" xmlns:w15="http://schemas.microsoft.com/office/word/2012/wordml" xmlns:w16cex="http://schemas.microsoft.com/office/word/2018/wordml/cex" xmlns:w16cid="http://schemas.microsoft.com/office/word/2016/wordml/cid" xmlns:w16="http://schemas.microsoft.com/office/word/2018/wordml" xmlns:w16sdtdh="http://schemas.microsoft.com/office/word/2020/wordml/sdtdatahash" xmlns:w16se="http://schemas.microsoft.com/office/word/2015/wordml/symex" xmlns:wpg="http://schemas.microsoft.com/office/word/2010/wordprocessingGroup" xmlns:wpi="http://schemas.microsoft.com/office/word/2010/wordprocessingInk" xmlns:wne="http://schemas.microsoft.com/office/word/2006/wordml" xmlns:wps="http://schemas.microsoft.com/office/word/2010/wordprocessingShape" mc:Ignorable="w14 w15 w16se w16cid w16 w16cex w16sdtdh wp14">
+<w:ftr xmlns:wpc="http://schemas.microsoft.com/office/word/2010/wordprocessingCanvas" xmlns:cx="http://schemas.microsoft.com/office/drawing/2014/chartex" xmlns:cx1="http://schemas.microsoft.com/office/drawing/2015/9/8/chartex" xmlns:cx2="http://schemas.microsoft.com/office/drawing/2015/10/21/chartex" xmlns:cx3="http://schemas.microsoft.com/office/drawing/2016/5/9/chartex" xmlns:cx4="http://schemas.microsoft.com/office/drawing/2016/5/10/chartex" xmlns:cx5="http://schemas.microsoft.com/office/drawing/2016/5/11/chartex" xmlns:cx6="http://schemas.microsoft.com/office/drawing/2016/5/12/chartex" xmlns:cx7="http://schemas.microsoft.com/office/drawing/2016/5/13/chartex" xmlns:cx8="http://schemas.microsoft.com/office/drawing/2016/5/14/chartex" xmlns:mc="http://schemas.openxmlformats.org/markup-compatibility/2006" xmlns:aink="http://schemas.microsoft.com/office/drawing/2016/ink" xmlns:am3d="http://schemas.microsoft.com/office/drawing/2017/model3d" xmlns:o="urn:schemas-microsoft-com:office:office" xmlns:oel="http://schemas.microsoft.com/office/2019/extlst" xmlns:r="http://schemas.openxmlformats.org/officeDocument/2006/relationships" xmlns:m="http://schemas.openxmlformats.org/officeDocument/2006/math" xmlns:v="urn:schemas-microsoft-com:vml" xmlns:wp14="http://schemas.microsoft.com/office/word/2010/wordprocessingDrawing" xmlns:wp="http://schemas.openxmlformats.org/drawingml/2006/wordprocessingDrawing" xmlns:w10="urn:schemas-microsoft-com:office:word" xmlns:w="http://schemas.openxmlformats.org/wordprocessingml/2006/main" xmlns:w14="http://schemas.microsoft.com/office/word/2010/wordml" xmlns:w15="http://schemas.microsoft.com/office/word/2012/wordml" xmlns:w16cex="http://schemas.microsoft.com/office/word/2018/wordml/cex" xmlns:w16cid="http://schemas.microsoft.com/office/word/2016/wordml/cid" xmlns:w16="http://schemas.microsoft.com/office/word/2018/wordml" xmlns:w16sdtdh="http://schemas.microsoft.com/office/word/2020/wordml/sdtdatahash" xmlns:w16se="http://schemas.microsoft.com/office/word/2015/wordml/symex" xmlns:wpg="http://schemas.microsoft.com/office/word/2010/wordprocessingGroup" xmlns:wpi="http://schemas.microsoft.com/office/word/2010/wordprocessingInk" xmlns:wne="http://schemas.microsoft.com/office/word/2006/wordml" xmlns:wps="http://schemas.microsoft.com/office/word/2010/wordprocessingShape" mc:Ignorable="w14 w15 w16se w16cid w16 w16cex w16sdtdh wp14">
   <w:p>
     <w:pPr>
       <w:pBdr>
@@ -5317,7 +5047,7 @@
 </file>
 
 <file path=word/footnotes.xml><?xml version="1.0" encoding="utf-8"?>
-<w:footnotes xmlns:wpc="http://schemas.microsoft.com/office/word/2010/wordprocessingCanvas" xmlns:cx="http://schemas.microsoft.com/office/drawing/2014/chartex" xmlns:cx1="http://schemas.microsoft.com/office/drawing/2015/9/8/chartex" xmlns:cx2="http://schemas.microsoft.com/office/drawing/2015/10/21/chartex" xmlns:cx3="http://schemas.microsoft.com/office/drawing/2016/5/9/chartex" xmlns:cx4="http://schemas.microsoft.com/office/drawing/2016/5/10/chartex" xmlns:cx5="http://schemas.microsoft.com/office/drawing/2016/5/11/chartex" xmlns:cx6="http://schemas.microsoft.com/office/drawing/2016/5/12/chartex" xmlns:cx7="http://schemas.microsoft.com/office/drawing/2016/5/13/chartex" xmlns:cx8="http://schemas.microsoft.com/office/drawing/2016/5/14/chartex" xmlns:mc="http://schemas.openxmlformats.org/markup-compatibility/2006" xmlns:aink="http://schemas.microsoft.com/office/drawing/2016/ink" xmlns:am3d="http://schemas.microsoft.com/office/drawing/2017/model3d" xmlns:o="urn:schemas-microsoft-com:office:office" xmlns:r="http://schemas.openxmlformats.org/officeDocument/2006/relationships" xmlns:m="http://schemas.openxmlformats.org/officeDocument/2006/math" xmlns:v="urn:schemas-microsoft-com:vml" xmlns:wp14="http://schemas.microsoft.com/office/word/2010/wordprocessingDrawing" xmlns:wp="http://schemas.openxmlformats.org/drawingml/2006/wordprocessingDrawing" xmlns:w10="urn:schemas-microsoft-com:office:word" xmlns:w="http://schemas.openxmlformats.org/wordprocessingml/2006/main" xmlns:w14="http://schemas.microsoft.com/office/word/2010/wordml" xmlns:w15="http://schemas.microsoft.com/office/word/2012/wordml" xmlns:w16cex="http://schemas.microsoft.com/office/word/2018/wordml/cex" xmlns:w16cid="http://schemas.microsoft.com/office/word/2016/wordml/cid" xmlns:w16="http://schemas.microsoft.com/office/word/2018/wordml" xmlns:w16sdtdh="http://schemas.microsoft.com/office/word/2020/wordml/sdtdatahash" xmlns:w16se="http://schemas.microsoft.com/office/word/2015/wordml/symex" xmlns:wpg="http://schemas.microsoft.com/office/word/2010/wordprocessingGroup" xmlns:wpi="http://schemas.microsoft.com/office/word/2010/wordprocessingInk" xmlns:wne="http://schemas.microsoft.com/office/word/2006/wordml" xmlns:wps="http://schemas.microsoft.com/office/word/2010/wordprocessingShape" mc:Ignorable="w14 w15 w16se w16cid w16 w16cex w16sdtdh wp14">
+<w:footnotes xmlns:wpc="http://schemas.microsoft.com/office/word/2010/wordprocessingCanvas" xmlns:cx="http://schemas.microsoft.com/office/drawing/2014/chartex" xmlns:cx1="http://schemas.microsoft.com/office/drawing/2015/9/8/chartex" xmlns:cx2="http://schemas.microsoft.com/office/drawing/2015/10/21/chartex" xmlns:cx3="http://schemas.microsoft.com/office/drawing/2016/5/9/chartex" xmlns:cx4="http://schemas.microsoft.com/office/drawing/2016/5/10/chartex" xmlns:cx5="http://schemas.microsoft.com/office/drawing/2016/5/11/chartex" xmlns:cx6="http://schemas.microsoft.com/office/drawing/2016/5/12/chartex" xmlns:cx7="http://schemas.microsoft.com/office/drawing/2016/5/13/chartex" xmlns:cx8="http://schemas.microsoft.com/office/drawing/2016/5/14/chartex" xmlns:mc="http://schemas.openxmlformats.org/markup-compatibility/2006" xmlns:aink="http://schemas.microsoft.com/office/drawing/2016/ink" xmlns:am3d="http://schemas.microsoft.com/office/drawing/2017/model3d" xmlns:o="urn:schemas-microsoft-com:office:office" xmlns:oel="http://schemas.microsoft.com/office/2019/extlst" xmlns:r="http://schemas.openxmlformats.org/officeDocument/2006/relationships" xmlns:m="http://schemas.openxmlformats.org/officeDocument/2006/math" xmlns:v="urn:schemas-microsoft-com:vml" xmlns:wp14="http://schemas.microsoft.com/office/word/2010/wordprocessingDrawing" xmlns:wp="http://schemas.openxmlformats.org/drawingml/2006/wordprocessingDrawing" xmlns:w10="urn:schemas-microsoft-com:office:word" xmlns:w="http://schemas.openxmlformats.org/wordprocessingml/2006/main" xmlns:w14="http://schemas.microsoft.com/office/word/2010/wordml" xmlns:w15="http://schemas.microsoft.com/office/word/2012/wordml" xmlns:w16cex="http://schemas.microsoft.com/office/word/2018/wordml/cex" xmlns:w16cid="http://schemas.microsoft.com/office/word/2016/wordml/cid" xmlns:w16="http://schemas.microsoft.com/office/word/2018/wordml" xmlns:w16sdtdh="http://schemas.microsoft.com/office/word/2020/wordml/sdtdatahash" xmlns:w16se="http://schemas.microsoft.com/office/word/2015/wordml/symex" xmlns:wpg="http://schemas.microsoft.com/office/word/2010/wordprocessingGroup" xmlns:wpi="http://schemas.microsoft.com/office/word/2010/wordprocessingInk" xmlns:wne="http://schemas.microsoft.com/office/word/2006/wordml" xmlns:wps="http://schemas.microsoft.com/office/word/2010/wordprocessingShape" mc:Ignorable="w14 w15 w16se w16cid w16 w16cex w16sdtdh wp14">
   <w:footnote w:type="separator" w:id="-1">
     <w:p>
       <w:pPr>
@@ -5342,7 +5072,7 @@
 </file>
 
 <file path=word/header1.xml><?xml version="1.0" encoding="utf-8"?>
-<w:hdr xmlns:wpc="http://schemas.microsoft.com/office/word/2010/wordprocessingCanvas" xmlns:cx="http://schemas.microsoft.com/office/drawing/2014/chartex" xmlns:cx1="http://schemas.microsoft.com/office/drawing/2015/9/8/chartex" xmlns:cx2="http://schemas.microsoft.com/office/drawing/2015/10/21/chartex" xmlns:cx3="http://schemas.microsoft.com/office/drawing/2016/5/9/chartex" xmlns:cx4="http://schemas.microsoft.com/office/drawing/2016/5/10/chartex" xmlns:cx5="http://schemas.microsoft.com/office/drawing/2016/5/11/chartex" xmlns:cx6="http://schemas.microsoft.com/office/drawing/2016/5/12/chartex" xmlns:cx7="http://schemas.microsoft.com/office/drawing/2016/5/13/chartex" xmlns:cx8="http://schemas.microsoft.com/office/drawing/2016/5/14/chartex" xmlns:mc="http://schemas.openxmlformats.org/markup-compatibility/2006" xmlns:aink="http://schemas.microsoft.com/office/drawing/2016/ink" xmlns:am3d="http://schemas.microsoft.com/office/drawing/2017/model3d" xmlns:o="urn:schemas-microsoft-com:office:office" xmlns:r="http://schemas.openxmlformats.org/officeDocument/2006/relationships" xmlns:m="http://schemas.openxmlformats.org/officeDocument/2006/math" xmlns:v="urn:schemas-microsoft-com:vml" xmlns:wp14="http://schemas.microsoft.com/office/word/2010/wordprocessingDrawing" xmlns:wp="http://schemas.openxmlformats.org/drawingml/2006/wordprocessingDrawing" xmlns:w10="urn:schemas-microsoft-com:office:word" xmlns:w="http://schemas.openxmlformats.org/wordprocessingml/2006/main" xmlns:w14="http://schemas.microsoft.com/office/word/2010/wordml" xmlns:w15="http://schemas.microsoft.com/office/word/2012/wordml" xmlns:w16cex="http://schemas.microsoft.com/office/word/2018/wordml/cex" xmlns:w16cid="http://schemas.microsoft.com/office/word/2016/wordml/cid" xmlns:w16="http://schemas.microsoft.com/office/word/2018/wordml" xmlns:w16sdtdh="http://schemas.microsoft.com/office/word/2020/wordml/sdtdatahash" xmlns:w16se="http://schemas.microsoft.com/office/word/2015/wordml/symex" xmlns:wpg="http://schemas.microsoft.com/office/word/2010/wordprocessingGroup" xmlns:wpi="http://schemas.microsoft.com/office/word/2010/wordprocessingInk" xmlns:wne="http://schemas.microsoft.com/office/word/2006/wordml" xmlns:wps="http://schemas.microsoft.com/office/word/2010/wordprocessingShape" mc:Ignorable="w14 w15 w16se w16cid w16 w16cex w16sdtdh wp14">
+<w:hdr xmlns:wpc="http://schemas.microsoft.com/office/word/2010/wordprocessingCanvas" xmlns:cx="http://schemas.microsoft.com/office/drawing/2014/chartex" xmlns:cx1="http://schemas.microsoft.com/office/drawing/2015/9/8/chartex" xmlns:cx2="http://schemas.microsoft.com/office/drawing/2015/10/21/chartex" xmlns:cx3="http://schemas.microsoft.com/office/drawing/2016/5/9/chartex" xmlns:cx4="http://schemas.microsoft.com/office/drawing/2016/5/10/chartex" xmlns:cx5="http://schemas.microsoft.com/office/drawing/2016/5/11/chartex" xmlns:cx6="http://schemas.microsoft.com/office/drawing/2016/5/12/chartex" xmlns:cx7="http://schemas.microsoft.com/office/drawing/2016/5/13/chartex" xmlns:cx8="http://schemas.microsoft.com/office/drawing/2016/5/14/chartex" xmlns:mc="http://schemas.openxmlformats.org/markup-compatibility/2006" xmlns:aink="http://schemas.microsoft.com/office/drawing/2016/ink" xmlns:am3d="http://schemas.microsoft.com/office/drawing/2017/model3d" xmlns:o="urn:schemas-microsoft-com:office:office" xmlns:oel="http://schemas.microsoft.com/office/2019/extlst" xmlns:r="http://schemas.openxmlformats.org/officeDocument/2006/relationships" xmlns:m="http://schemas.openxmlformats.org/officeDocument/2006/math" xmlns:v="urn:schemas-microsoft-com:vml" xmlns:wp14="http://schemas.microsoft.com/office/word/2010/wordprocessingDrawing" xmlns:wp="http://schemas.openxmlformats.org/drawingml/2006/wordprocessingDrawing" xmlns:w10="urn:schemas-microsoft-com:office:word" xmlns:w="http://schemas.openxmlformats.org/wordprocessingml/2006/main" xmlns:w14="http://schemas.microsoft.com/office/word/2010/wordml" xmlns:w15="http://schemas.microsoft.com/office/word/2012/wordml" xmlns:w16cex="http://schemas.microsoft.com/office/word/2018/wordml/cex" xmlns:w16cid="http://schemas.microsoft.com/office/word/2016/wordml/cid" xmlns:w16="http://schemas.microsoft.com/office/word/2018/wordml" xmlns:w16sdtdh="http://schemas.microsoft.com/office/word/2020/wordml/sdtdatahash" xmlns:w16se="http://schemas.microsoft.com/office/word/2015/wordml/symex" xmlns:wpg="http://schemas.microsoft.com/office/word/2010/wordprocessingGroup" xmlns:wpi="http://schemas.microsoft.com/office/word/2010/wordprocessingInk" xmlns:wne="http://schemas.microsoft.com/office/word/2006/wordml" xmlns:wps="http://schemas.microsoft.com/office/word/2010/wordprocessingShape" mc:Ignorable="w14 w15 w16se w16cid w16 w16cex w16sdtdh wp14">
   <w:p>
     <w:pPr>
       <w:pStyle w:val="Heading3"/>
@@ -5510,7 +5240,7 @@
 </file>
 
 <file path=word/header2.xml><?xml version="1.0" encoding="utf-8"?>
-<w:hdr xmlns:wpc="http://schemas.microsoft.com/office/word/2010/wordprocessingCanvas" xmlns:cx="http://schemas.microsoft.com/office/drawing/2014/chartex" xmlns:cx1="http://schemas.microsoft.com/office/drawing/2015/9/8/chartex" xmlns:cx2="http://schemas.microsoft.com/office/drawing/2015/10/21/chartex" xmlns:cx3="http://schemas.microsoft.com/office/drawing/2016/5/9/chartex" xmlns:cx4="http://schemas.microsoft.com/office/drawing/2016/5/10/chartex" xmlns:cx5="http://schemas.microsoft.com/office/drawing/2016/5/11/chartex" xmlns:cx6="http://schemas.microsoft.com/office/drawing/2016/5/12/chartex" xmlns:cx7="http://schemas.microsoft.com/office/drawing/2016/5/13/chartex" xmlns:cx8="http://schemas.microsoft.com/office/drawing/2016/5/14/chartex" xmlns:mc="http://schemas.openxmlformats.org/markup-compatibility/2006" xmlns:aink="http://schemas.microsoft.com/office/drawing/2016/ink" xmlns:am3d="http://schemas.microsoft.com/office/drawing/2017/model3d" xmlns:o="urn:schemas-microsoft-com:office:office" xmlns:r="http://schemas.openxmlformats.org/officeDocument/2006/relationships" xmlns:m="http://schemas.openxmlformats.org/officeDocument/2006/math" xmlns:v="urn:schemas-microsoft-com:vml" xmlns:wp14="http://schemas.microsoft.com/office/word/2010/wordprocessingDrawing" xmlns:wp="http://schemas.openxmlformats.org/drawingml/2006/wordprocessingDrawing" xmlns:w10="urn:schemas-microsoft-com:office:word" xmlns:w="http://schemas.openxmlformats.org/wordprocessingml/2006/main" xmlns:w14="http://schemas.microsoft.com/office/word/2010/wordml" xmlns:w15="http://schemas.microsoft.com/office/word/2012/wordml" xmlns:w16cex="http://schemas.microsoft.com/office/word/2018/wordml/cex" xmlns:w16cid="http://schemas.microsoft.com/office/word/2016/wordml/cid" xmlns:w16="http://schemas.microsoft.com/office/word/2018/wordml" xmlns:w16sdtdh="http://schemas.microsoft.com/office/word/2020/wordml/sdtdatahash" xmlns:w16se="http://schemas.microsoft.com/office/word/2015/wordml/symex" xmlns:wpg="http://schemas.microsoft.com/office/word/2010/wordprocessingGroup" xmlns:wpi="http://schemas.microsoft.com/office/word/2010/wordprocessingInk" xmlns:wne="http://schemas.microsoft.com/office/word/2006/wordml" xmlns:wps="http://schemas.microsoft.com/office/word/2010/wordprocessingShape" mc:Ignorable="w14 w15 w16se w16cid w16 w16cex w16sdtdh wp14">
+<w:hdr xmlns:wpc="http://schemas.microsoft.com/office/word/2010/wordprocessingCanvas" xmlns:cx="http://schemas.microsoft.com/office/drawing/2014/chartex" xmlns:cx1="http://schemas.microsoft.com/office/drawing/2015/9/8/chartex" xmlns:cx2="http://schemas.microsoft.com/office/drawing/2015/10/21/chartex" xmlns:cx3="http://schemas.microsoft.com/office/drawing/2016/5/9/chartex" xmlns:cx4="http://schemas.microsoft.com/office/drawing/2016/5/10/chartex" xmlns:cx5="http://schemas.microsoft.com/office/drawing/2016/5/11/chartex" xmlns:cx6="http://schemas.microsoft.com/office/drawing/2016/5/12/chartex" xmlns:cx7="http://schemas.microsoft.com/office/drawing/2016/5/13/chartex" xmlns:cx8="http://schemas.microsoft.com/office/drawing/2016/5/14/chartex" xmlns:mc="http://schemas.openxmlformats.org/markup-compatibility/2006" xmlns:aink="http://schemas.microsoft.com/office/drawing/2016/ink" xmlns:am3d="http://schemas.microsoft.com/office/drawing/2017/model3d" xmlns:o="urn:schemas-microsoft-com:office:office" xmlns:oel="http://schemas.microsoft.com/office/2019/extlst" xmlns:r="http://schemas.openxmlformats.org/officeDocument/2006/relationships" xmlns:m="http://schemas.openxmlformats.org/officeDocument/2006/math" xmlns:v="urn:schemas-microsoft-com:vml" xmlns:wp14="http://schemas.microsoft.com/office/word/2010/wordprocessingDrawing" xmlns:wp="http://schemas.openxmlformats.org/drawingml/2006/wordprocessingDrawing" xmlns:w10="urn:schemas-microsoft-com:office:word" xmlns:w="http://schemas.openxmlformats.org/wordprocessingml/2006/main" xmlns:w14="http://schemas.microsoft.com/office/word/2010/wordml" xmlns:w15="http://schemas.microsoft.com/office/word/2012/wordml" xmlns:w16cex="http://schemas.microsoft.com/office/word/2018/wordml/cex" xmlns:w16cid="http://schemas.microsoft.com/office/word/2016/wordml/cid" xmlns:w16="http://schemas.microsoft.com/office/word/2018/wordml" xmlns:w16sdtdh="http://schemas.microsoft.com/office/word/2020/wordml/sdtdatahash" xmlns:w16se="http://schemas.microsoft.com/office/word/2015/wordml/symex" xmlns:wpg="http://schemas.microsoft.com/office/word/2010/wordprocessingGroup" xmlns:wpi="http://schemas.microsoft.com/office/word/2010/wordprocessingInk" xmlns:wne="http://schemas.microsoft.com/office/word/2006/wordml" xmlns:wps="http://schemas.microsoft.com/office/word/2010/wordprocessingShape" mc:Ignorable="w14 w15 w16se w16cid w16 w16cex w16sdtdh wp14">
   <w:p>
     <w:pPr>
       <w:pStyle w:val="Heading3"/>
@@ -5640,8 +5370,8 @@
         <w:color w:val="434343"/>
       </w:rPr>
     </w:pPr>
-    <w:bookmarkStart w:id="37" w:name="_heading=h.7kk9csyi8jhf"/>
-    <w:bookmarkEnd w:id="37"/>
+    <w:bookmarkStart w:id="36" w:name="_heading=h.7kk9csyi8jhf"/>
+    <w:bookmarkEnd w:id="36"/>
     <w:r>
       <w:rPr>
         <w:rFonts w:ascii="Calibri" w:eastAsia="Calibri" w:hAnsi="Calibri" w:cs="Calibri"/>
@@ -5662,7 +5392,7 @@
 </file>
 
 <file path=word/numbering.xml><?xml version="1.0" encoding="utf-8"?>
-<w:numbering xmlns:wpc="http://schemas.microsoft.com/office/word/2010/wordprocessingCanvas" xmlns:cx="http://schemas.microsoft.com/office/drawing/2014/chartex" xmlns:cx1="http://schemas.microsoft.com/office/drawing/2015/9/8/chartex" xmlns:cx2="http://schemas.microsoft.com/office/drawing/2015/10/21/chartex" xmlns:cx3="http://schemas.microsoft.com/office/drawing/2016/5/9/chartex" xmlns:cx4="http://schemas.microsoft.com/office/drawing/2016/5/10/chartex" xmlns:cx5="http://schemas.microsoft.com/office/drawing/2016/5/11/chartex" xmlns:cx6="http://schemas.microsoft.com/office/drawing/2016/5/12/chartex" xmlns:cx7="http://schemas.microsoft.com/office/drawing/2016/5/13/chartex" xmlns:cx8="http://schemas.microsoft.com/office/drawing/2016/5/14/chartex" xmlns:mc="http://schemas.openxmlformats.org/markup-compatibility/2006" xmlns:aink="http://schemas.microsoft.com/office/drawing/2016/ink" xmlns:am3d="http://schemas.microsoft.com/office/drawing/2017/model3d" xmlns:o="urn:schemas-microsoft-com:office:office" xmlns:r="http://schemas.openxmlformats.org/officeDocument/2006/relationships" xmlns:m="http://schemas.openxmlformats.org/officeDocument/2006/math" xmlns:v="urn:schemas-microsoft-com:vml" xmlns:wp14="http://schemas.microsoft.com/office/word/2010/wordprocessingDrawing" xmlns:wp="http://schemas.openxmlformats.org/drawingml/2006/wordprocessingDrawing" xmlns:w10="urn:schemas-microsoft-com:office:word" xmlns:w="http://schemas.openxmlformats.org/wordprocessingml/2006/main" xmlns:w14="http://schemas.microsoft.com/office/word/2010/wordml" xmlns:w15="http://schemas.microsoft.com/office/word/2012/wordml" xmlns:w16cex="http://schemas.microsoft.com/office/word/2018/wordml/cex" xmlns:w16cid="http://schemas.microsoft.com/office/word/2016/wordml/cid" xmlns:w16="http://schemas.microsoft.com/office/word/2018/wordml" xmlns:w16sdtdh="http://schemas.microsoft.com/office/word/2020/wordml/sdtdatahash" xmlns:w16se="http://schemas.microsoft.com/office/word/2015/wordml/symex" xmlns:wpg="http://schemas.microsoft.com/office/word/2010/wordprocessingGroup" xmlns:wpi="http://schemas.microsoft.com/office/word/2010/wordprocessingInk" xmlns:wne="http://schemas.microsoft.com/office/word/2006/wordml" xmlns:wps="http://schemas.microsoft.com/office/word/2010/wordprocessingShape" mc:Ignorable="w14 w15 w16se w16cid w16 w16cex w16sdtdh wp14">
+<w:numbering xmlns:wpc="http://schemas.microsoft.com/office/word/2010/wordprocessingCanvas" xmlns:cx="http://schemas.microsoft.com/office/drawing/2014/chartex" xmlns:cx1="http://schemas.microsoft.com/office/drawing/2015/9/8/chartex" xmlns:cx2="http://schemas.microsoft.com/office/drawing/2015/10/21/chartex" xmlns:cx3="http://schemas.microsoft.com/office/drawing/2016/5/9/chartex" xmlns:cx4="http://schemas.microsoft.com/office/drawing/2016/5/10/chartex" xmlns:cx5="http://schemas.microsoft.com/office/drawing/2016/5/11/chartex" xmlns:cx6="http://schemas.microsoft.com/office/drawing/2016/5/12/chartex" xmlns:cx7="http://schemas.microsoft.com/office/drawing/2016/5/13/chartex" xmlns:cx8="http://schemas.microsoft.com/office/drawing/2016/5/14/chartex" xmlns:mc="http://schemas.openxmlformats.org/markup-compatibility/2006" xmlns:aink="http://schemas.microsoft.com/office/drawing/2016/ink" xmlns:am3d="http://schemas.microsoft.com/office/drawing/2017/model3d" xmlns:o="urn:schemas-microsoft-com:office:office" xmlns:oel="http://schemas.microsoft.com/office/2019/extlst" xmlns:r="http://schemas.openxmlformats.org/officeDocument/2006/relationships" xmlns:m="http://schemas.openxmlformats.org/officeDocument/2006/math" xmlns:v="urn:schemas-microsoft-com:vml" xmlns:wp14="http://schemas.microsoft.com/office/word/2010/wordprocessingDrawing" xmlns:wp="http://schemas.openxmlformats.org/drawingml/2006/wordprocessingDrawing" xmlns:w10="urn:schemas-microsoft-com:office:word" xmlns:w="http://schemas.openxmlformats.org/wordprocessingml/2006/main" xmlns:w14="http://schemas.microsoft.com/office/word/2010/wordml" xmlns:w15="http://schemas.microsoft.com/office/word/2012/wordml" xmlns:w16cex="http://schemas.microsoft.com/office/word/2018/wordml/cex" xmlns:w16cid="http://schemas.microsoft.com/office/word/2016/wordml/cid" xmlns:w16="http://schemas.microsoft.com/office/word/2018/wordml" xmlns:w16sdtdh="http://schemas.microsoft.com/office/word/2020/wordml/sdtdatahash" xmlns:w16se="http://schemas.microsoft.com/office/word/2015/wordml/symex" xmlns:wpg="http://schemas.microsoft.com/office/word/2010/wordprocessingGroup" xmlns:wpi="http://schemas.microsoft.com/office/word/2010/wordprocessingInk" xmlns:wne="http://schemas.microsoft.com/office/word/2006/wordml" xmlns:wps="http://schemas.microsoft.com/office/word/2010/wordprocessingShape" mc:Ignorable="w14 w15 w16se w16cid w16 w16cex w16sdtdh wp14">
   <w:abstractNum w:abstractNumId="0" w15:restartNumberingAfterBreak="0">
     <w:nsid w:val="01EF5548"/>
     <w:multiLevelType w:val="multilevel"/>
@@ -8147,7 +7877,7 @@
 </file>
 
 <file path=word/glossary/document.xml><?xml version="1.0" encoding="utf-8"?>
-<w:glossaryDocument xmlns:wpc="http://schemas.microsoft.com/office/word/2010/wordprocessingCanvas" xmlns:cx="http://schemas.microsoft.com/office/drawing/2014/chartex" xmlns:cx1="http://schemas.microsoft.com/office/drawing/2015/9/8/chartex" xmlns:cx2="http://schemas.microsoft.com/office/drawing/2015/10/21/chartex" xmlns:cx3="http://schemas.microsoft.com/office/drawing/2016/5/9/chartex" xmlns:cx4="http://schemas.microsoft.com/office/drawing/2016/5/10/chartex" xmlns:cx5="http://schemas.microsoft.com/office/drawing/2016/5/11/chartex" xmlns:cx6="http://schemas.microsoft.com/office/drawing/2016/5/12/chartex" xmlns:cx7="http://schemas.microsoft.com/office/drawing/2016/5/13/chartex" xmlns:cx8="http://schemas.microsoft.com/office/drawing/2016/5/14/chartex" xmlns:mc="http://schemas.openxmlformats.org/markup-compatibility/2006" xmlns:aink="http://schemas.microsoft.com/office/drawing/2016/ink" xmlns:am3d="http://schemas.microsoft.com/office/drawing/2017/model3d" xmlns:o="urn:schemas-microsoft-com:office:office" xmlns:r="http://schemas.openxmlformats.org/officeDocument/2006/relationships" xmlns:m="http://schemas.openxmlformats.org/officeDocument/2006/math" xmlns:v="urn:schemas-microsoft-com:vml" xmlns:wp14="http://schemas.microsoft.com/office/word/2010/wordprocessingDrawing" xmlns:wp="http://schemas.openxmlformats.org/drawingml/2006/wordprocessingDrawing" xmlns:w10="urn:schemas-microsoft-com:office:word" xmlns:w="http://schemas.openxmlformats.org/wordprocessingml/2006/main" xmlns:w14="http://schemas.microsoft.com/office/word/2010/wordml" xmlns:w15="http://schemas.microsoft.com/office/word/2012/wordml" xmlns:w16cex="http://schemas.microsoft.com/office/word/2018/wordml/cex" xmlns:w16cid="http://schemas.microsoft.com/office/word/2016/wordml/cid" xmlns:w16="http://schemas.microsoft.com/office/word/2018/wordml" xmlns:w16sdtdh="http://schemas.microsoft.com/office/word/2020/wordml/sdtdatahash" xmlns:w16se="http://schemas.microsoft.com/office/word/2015/wordml/symex" xmlns:wpg="http://schemas.microsoft.com/office/word/2010/wordprocessingGroup" xmlns:wpi="http://schemas.microsoft.com/office/word/2010/wordprocessingInk" xmlns:wne="http://schemas.microsoft.com/office/word/2006/wordml" xmlns:wps="http://schemas.microsoft.com/office/word/2010/wordprocessingShape" mc:Ignorable="w14 w15 w16se w16cid w16 w16cex w16sdtdh wp14">
+<w:glossaryDocument xmlns:wpc="http://schemas.microsoft.com/office/word/2010/wordprocessingCanvas" xmlns:cx="http://schemas.microsoft.com/office/drawing/2014/chartex" xmlns:cx1="http://schemas.microsoft.com/office/drawing/2015/9/8/chartex" xmlns:cx2="http://schemas.microsoft.com/office/drawing/2015/10/21/chartex" xmlns:cx3="http://schemas.microsoft.com/office/drawing/2016/5/9/chartex" xmlns:cx4="http://schemas.microsoft.com/office/drawing/2016/5/10/chartex" xmlns:cx5="http://schemas.microsoft.com/office/drawing/2016/5/11/chartex" xmlns:cx6="http://schemas.microsoft.com/office/drawing/2016/5/12/chartex" xmlns:cx7="http://schemas.microsoft.com/office/drawing/2016/5/13/chartex" xmlns:cx8="http://schemas.microsoft.com/office/drawing/2016/5/14/chartex" xmlns:mc="http://schemas.openxmlformats.org/markup-compatibility/2006" xmlns:aink="http://schemas.microsoft.com/office/drawing/2016/ink" xmlns:am3d="http://schemas.microsoft.com/office/drawing/2017/model3d" xmlns:o="urn:schemas-microsoft-com:office:office" xmlns:oel="http://schemas.microsoft.com/office/2019/extlst" xmlns:r="http://schemas.openxmlformats.org/officeDocument/2006/relationships" xmlns:m="http://schemas.openxmlformats.org/officeDocument/2006/math" xmlns:v="urn:schemas-microsoft-com:vml" xmlns:wp14="http://schemas.microsoft.com/office/word/2010/wordprocessingDrawing" xmlns:wp="http://schemas.openxmlformats.org/drawingml/2006/wordprocessingDrawing" xmlns:w10="urn:schemas-microsoft-com:office:word" xmlns:w="http://schemas.openxmlformats.org/wordprocessingml/2006/main" xmlns:w14="http://schemas.microsoft.com/office/word/2010/wordml" xmlns:w15="http://schemas.microsoft.com/office/word/2012/wordml" xmlns:w16cex="http://schemas.microsoft.com/office/word/2018/wordml/cex" xmlns:w16cid="http://schemas.microsoft.com/office/word/2016/wordml/cid" xmlns:w16="http://schemas.microsoft.com/office/word/2018/wordml" xmlns:w16sdtdh="http://schemas.microsoft.com/office/word/2020/wordml/sdtdatahash" xmlns:w16se="http://schemas.microsoft.com/office/word/2015/wordml/symex" xmlns:wpg="http://schemas.microsoft.com/office/word/2010/wordprocessingGroup" xmlns:wpi="http://schemas.microsoft.com/office/word/2010/wordprocessingInk" xmlns:wne="http://schemas.microsoft.com/office/word/2006/wordml" xmlns:wps="http://schemas.microsoft.com/office/word/2010/wordprocessingShape" mc:Ignorable="w14 w15 w16se w16cid w16 w16cex w16sdtdh wp14">
   <w:docParts>
     <w:docPart>
       <w:docPartPr>
@@ -8285,7 +8015,6 @@
     <w:sig w:usb0="00000687" w:usb1="00000000" w:usb2="00000000" w:usb3="00000000" w:csb0="0000009F" w:csb1="00000000"/>
   </w:font>
   <w:font w:name="Calibri">
-    <w:altName w:val="Calibri"/>
     <w:panose1 w:val="020F0502020204030204"/>
     <w:charset w:val="00"/>
     <w:family w:val="swiss"/>
@@ -8293,7 +8022,6 @@
     <w:sig w:usb0="E4002EFF" w:usb1="C000247B" w:usb2="00000009" w:usb3="00000000" w:csb0="000001FF" w:csb1="00000000"/>
   </w:font>
   <w:font w:name="Arial">
-    <w:altName w:val="Arial"/>
     <w:panose1 w:val="020B0604020202020204"/>
     <w:charset w:val="00"/>
     <w:family w:val="swiss"/>
@@ -8316,7 +8044,7 @@
     <w:sig w:usb0="E00006FF" w:usb1="420024FF" w:usb2="02000000" w:usb3="00000000" w:csb0="0000019F" w:csb1="00000000"/>
   </w:font>
   <w:font w:name="Arial Unicode MS">
-    <w:altName w:val="Yu Gothic"/>
+    <w:altName w:val="Arial"/>
     <w:panose1 w:val="020B0604020202020204"/>
     <w:charset w:val="00"/>
     <w:family w:val="auto"/>
@@ -8380,6 +8108,7 @@
     <w:rsid w:val="00A607F7"/>
     <w:rsid w:val="00BC272F"/>
     <w:rsid w:val="00BE7C27"/>
+    <w:rsid w:val="00DC221A"/>
   </w:rsids>
   <m:mathPr>
     <m:mathFont m:val="Cambria Math"/>

</xml_diff>